<commit_message>
REGISTER SUMMARY: Add support for revision 2.2
Added manual_registers_2.2.txt file as a manually maintained
supplement to the standard parsed register files.  This file
contains information that cannot be assigned correctly due to
lack of context in the original standard.

Extended create_register_summary.py to:
- Translate registers correctly defined in earlier
  standards to the correct heading for the latest
  revision.
- Ignore duplicate register definitions to allow
  earlier definitions to be overwritten by later
  definitions.
- Sort registers within each block based on offset
- Clean up the parsing/extraction of the Offset for
  each register definition

Altered make_document.py to drop registers whose
register block string is "UNKNOWN".

Extended check_all_registers to create the
revision 2.2 register summary text file and
Microsoft Word document.
</commit_message>
<xml_diff>
--- a/Standards/register_summary_1.3.docx
+++ b/Standards/register_summary_1.3.docx
@@ -27,7 +27,7 @@
         <w:t xml:space="preserve">.  Generated </w:t>
       </w:r>
       <w:r>
-        <w:t>2020-04-22 11:08:54</w:t>
+        <w:t>2020-04-22 16:41:18</w:t>
       </w:r>
     </w:p>
     <w:p>
@@ -112,7 +112,7 @@
             <w:r>
               <w:t>Name: 1x/4x LP-Serial Register Block Header</w:t>
               <w:br/>
-              <w:t>Offset: 0x0</w:t>
+              <w:t>Offset: 0x00</w:t>
             </w:r>
           </w:p>
         </w:tc>
@@ -545,7 +545,7 @@
             <w:r>
               <w:t>Name: Port n Error and Status CSRs</w:t>
               <w:br/>
-              <w:t>Offset: s 0x58, 78, ..., 238</w:t>
+              <w:t>Offset: 0x58, 78, ..., 238</w:t>
             </w:r>
           </w:p>
         </w:tc>
@@ -1316,7 +1316,7 @@
             <w:r>
               <w:t>Name: Port n Control CSR</w:t>
               <w:br/>
-              <w:t>Offset: s 0x5C, 7C, ..., 23C</w:t>
+              <w:t>Offset: 0x5C, 7C, ..., 23C</w:t>
             </w:r>
           </w:p>
         </w:tc>
@@ -1808,7 +1808,7 @@
           </w:tcPr>
           <w:p>
             <w:r>
-              <w:t>Stop on Poart Failed-encountered Enable</w:t>
+              <w:t>Stop on Port Failed-encountered Enable</w:t>
             </w:r>
           </w:p>
         </w:tc>
@@ -2037,7 +2037,7 @@
             <w:r>
               <w:t>Name: 1x/4x LP-Serial Register Block Header</w:t>
               <w:br/>
-              <w:t>Offset: 0x0</w:t>
+              <w:t>Offset: 0x00</w:t>
             </w:r>
           </w:p>
         </w:tc>
@@ -2470,7 +2470,7 @@
             <w:r>
               <w:t>Name: Port n Link Maintenance Request CSRs</w:t>
               <w:br/>
-              <w:t>Offset: s 0x40, 60, ..., 220</w:t>
+              <w:t>Offset: 0x40, 60, ..., 220</w:t>
             </w:r>
           </w:p>
         </w:tc>
@@ -2553,7 +2553,7 @@
             <w:r>
               <w:t>Name: Port n Link Maintenance Response CSRs</w:t>
               <w:br/>
-              <w:t>Offset: s 0x44, 64, ..., 224</w:t>
+              <w:t>Offset: 0x44, 64, ..., 224</w:t>
             </w:r>
           </w:p>
         </w:tc>
@@ -2720,7 +2720,7 @@
             <w:r>
               <w:t>Name: Port n Local ackID CSRs</w:t>
               <w:br/>
-              <w:t>Offset: s 0x48, 68, ..., 228</w:t>
+              <w:t>Offset: 0x48, 68, ..., 228</w:t>
             </w:r>
           </w:p>
         </w:tc>
@@ -3750,7 +3750,7 @@
             <w:r>
               <w:t>Name: Port n Control CSR</w:t>
               <w:br/>
-              <w:t>Offset: s 0x5C, 7C, ..., 23C</w:t>
+              <w:t>Offset: 0x5C, 7C, ..., 23C</w:t>
             </w:r>
           </w:p>
         </w:tc>
@@ -4242,7 +4242,7 @@
           </w:tcPr>
           <w:p>
             <w:r>
-              <w:t>Stop on Poart Failed-encountered Enable</w:t>
+              <w:t>Stop on Port Failed-encountered Enable</w:t>
             </w:r>
           </w:p>
         </w:tc>
@@ -4471,7 +4471,7 @@
             <w:r>
               <w:t>Name: 1x/4x LP-Serial Register Block Header</w:t>
               <w:br/>
-              <w:t>Offset: 0x0</w:t>
+              <w:t>Offset: 0x00</w:t>
             </w:r>
           </w:p>
         </w:tc>
@@ -4762,7 +4762,7 @@
             <w:r>
               <w:t>Name: Port n Error and Status CSRs</w:t>
               <w:br/>
-              <w:t>Offset: s 0x58, 78, .., 238</w:t>
+              <w:t>Offset: 0x58, 78, .., 238</w:t>
             </w:r>
           </w:p>
         </w:tc>
@@ -5533,7 +5533,7 @@
             <w:r>
               <w:t>Name: Port n Control CSR</w:t>
               <w:br/>
-              <w:t>Offset: s 0x5C, 7C, ..., 23C</w:t>
+              <w:t>Offset: 0x5C, 7C, ..., 23C</w:t>
             </w:r>
           </w:p>
         </w:tc>
@@ -6025,7 +6025,7 @@
           </w:tcPr>
           <w:p>
             <w:r>
-              <w:t>Stop on Poart Failed-encountered Enable</w:t>
+              <w:t>Stop on Port Failed-encountered Enable</w:t>
             </w:r>
           </w:p>
         </w:tc>
@@ -6254,7 +6254,7 @@
             <w:r>
               <w:t>Name: Error Management Extensions Block Header</w:t>
               <w:br/>
-              <w:t>Offset: 0x0</w:t>
+              <w:t>Offset: 0x00</w:t>
             </w:r>
           </w:p>
         </w:tc>
@@ -10336,7 +10336,7 @@
             <w:r>
               <w:t>Name: 1x/4x LP-Serial Register Block Header</w:t>
               <w:br/>
-              <w:t>Offset: 0x0</w:t>
+              <w:t>Offset: 0x00</w:t>
             </w:r>
           </w:p>
         </w:tc>
@@ -10627,7 +10627,7 @@
             <w:r>
               <w:t>Name: Port n Link Maintenance Request CSRs</w:t>
               <w:br/>
-              <w:t>Offset: s 0x40, 60, ..., 220</w:t>
+              <w:t>Offset: 0x40, 60, ..., 220</w:t>
             </w:r>
           </w:p>
         </w:tc>
@@ -10710,7 +10710,7 @@
             <w:r>
               <w:t>Name: Port n Link Maintenance Response CSRs</w:t>
               <w:br/>
-              <w:t>Offset: s 0x44, 64, ..., 224</w:t>
+              <w:t>Offset: 0x44, 64, ..., 224</w:t>
             </w:r>
           </w:p>
         </w:tc>
@@ -10877,7 +10877,7 @@
             <w:r>
               <w:t>Name: Port n Local ackID CSRs</w:t>
               <w:br/>
-              <w:t>Offset: s 0x48, 68, ..., 228</w:t>
+              <w:t>Offset: 0x48, 68, ..., 228</w:t>
             </w:r>
           </w:p>
         </w:tc>
@@ -11907,7 +11907,7 @@
             <w:r>
               <w:t>Name: Port n Control CSR</w:t>
               <w:br/>
-              <w:t>Offset: s 0x5C, 7C, ..., 23C</w:t>
+              <w:t>Offset: 0x5C, 7C, ..., 23C</w:t>
             </w:r>
           </w:p>
         </w:tc>
@@ -12399,7 +12399,7 @@
           </w:tcPr>
           <w:p>
             <w:r>
-              <w:t>Stop on Poart Failed-encountered Enable</w:t>
+              <w:t>Stop on Port Failed-encountered Enable</w:t>
             </w:r>
           </w:p>
         </w:tc>
@@ -12628,7 +12628,7 @@
             <w:r>
               <w:t>Name: Device Identity CAR</w:t>
               <w:br/>
-              <w:t>Offset: 0x0</w:t>
+              <w:t>Offset: 0x00</w:t>
             </w:r>
           </w:p>
         </w:tc>
@@ -12728,7 +12728,7 @@
             <w:r>
               <w:t>Name: Device Information CAR</w:t>
               <w:br/>
-              <w:t>Offset: 0x4</w:t>
+              <w:t>Offset: 0x04</w:t>
             </w:r>
           </w:p>
         </w:tc>
@@ -12786,7 +12786,7 @@
             <w:r>
               <w:t>Name: Assembly Identity CAR</w:t>
               <w:br/>
-              <w:t>Offset: 0x8</w:t>
+              <w:t>Offset: 0x08</w:t>
             </w:r>
           </w:p>
         </w:tc>
@@ -12829,6 +12829,98 @@
           <w:p>
             <w:r>
               <w:t>5.4.3 Assembly Identity CAR (Configuration Space Offset 0x8)</w:t>
+            </w:r>
+          </w:p>
+        </w:tc>
+      </w:tr>
+      <w:tr>
+        <w:tc>
+          <w:tcPr>
+            <w:tcW w:type="dxa" w:w="2160"/>
+          </w:tcPr>
+          <w:p/>
+          <w:p>
+            <w:r>
+              <w:t>16:12</w:t>
+            </w:r>
+          </w:p>
+        </w:tc>
+        <w:tc>
+          <w:tcPr>
+            <w:tcW w:type="dxa" w:w="6480"/>
+            <w:gridSpan w:val="3"/>
+          </w:tcPr>
+          <w:p/>
+          <w:p>
+            <w:r>
+              <w:t>Reserved</w:t>
+            </w:r>
+          </w:p>
+        </w:tc>
+      </w:tr>
+      <w:tr>
+        <w:tc>
+          <w:tcPr>
+            <w:tcW w:type="dxa" w:w="2160"/>
+          </w:tcPr>
+          <w:p>
+            <w:r>
+              <w:t>13</w:t>
+            </w:r>
+          </w:p>
+        </w:tc>
+        <w:tc>
+          <w:tcPr>
+            <w:tcW w:type="dxa" w:w="2160"/>
+          </w:tcPr>
+          <w:p>
+            <w:r>
+              <w:t>Flow Control Participant</w:t>
+            </w:r>
+          </w:p>
+        </w:tc>
+        <w:tc>
+          <w:tcPr>
+            <w:tcW w:type="dxa" w:w="2160"/>
+          </w:tcPr>
+          <w:p>
+            <w:r>
+              <w:t>RapidIO Interconnect Specification Part 9: Flow Control Logical Layer Extensions Specification</w:t>
+            </w:r>
+          </w:p>
+        </w:tc>
+        <w:tc>
+          <w:tcPr>
+            <w:tcW w:type="dxa" w:w="2160"/>
+          </w:tcPr>
+          <w:p>
+            <w:r>
+              <w:t>4.3 Port n Control CSR (Block Offset 0x08)</w:t>
+            </w:r>
+          </w:p>
+        </w:tc>
+      </w:tr>
+      <w:tr>
+        <w:tc>
+          <w:tcPr>
+            <w:tcW w:type="dxa" w:w="2160"/>
+          </w:tcPr>
+          <w:p/>
+          <w:p>
+            <w:r>
+              <w:t>14:15</w:t>
+            </w:r>
+          </w:p>
+        </w:tc>
+        <w:tc>
+          <w:tcPr>
+            <w:tcW w:type="dxa" w:w="6480"/>
+            <w:gridSpan w:val="3"/>
+          </w:tcPr>
+          <w:p/>
+          <w:p>
+            <w:r>
+              <w:t>Reserved</w:t>
             </w:r>
           </w:p>
         </w:tc>
@@ -12886,7 +12978,7 @@
             <w:r>
               <w:t>Name: Assembly Information CAR</w:t>
               <w:br/>
-              <w:t>Offset: 0xC</w:t>
+              <w:t>Offset: 0x0C</w:t>
             </w:r>
           </w:p>
         </w:tc>
@@ -15978,6 +16070,539 @@
           <w:p/>
           <w:p>
             <w:r>
+              <w:t>Name: Switch Multicast Support CAR</w:t>
+              <w:br/>
+              <w:t>Offset: 0x30</w:t>
+            </w:r>
+          </w:p>
+        </w:tc>
+      </w:tr>
+      <w:tr>
+        <w:tc>
+          <w:tcPr>
+            <w:tcW w:type="dxa" w:w="2160"/>
+          </w:tcPr>
+          <w:p>
+            <w:r>
+              <w:t>0</w:t>
+            </w:r>
+          </w:p>
+        </w:tc>
+        <w:tc>
+          <w:tcPr>
+            <w:tcW w:type="dxa" w:w="2160"/>
+          </w:tcPr>
+          <w:p>
+            <w:r>
+              <w:t>Simple_Assoc</w:t>
+            </w:r>
+          </w:p>
+        </w:tc>
+        <w:tc>
+          <w:tcPr>
+            <w:tcW w:type="dxa" w:w="2160"/>
+          </w:tcPr>
+          <w:p>
+            <w:r>
+              <w:t>RapidIO Interconnect Specification Part 11: Multicast Extensions Specification</w:t>
+            </w:r>
+          </w:p>
+        </w:tc>
+        <w:tc>
+          <w:tcPr>
+            <w:tcW w:type="dxa" w:w="2160"/>
+          </w:tcPr>
+          <w:p>
+            <w:r>
+              <w:t>3.3 Switch Multicast Support CAR (Configuration Space Offset 0x30)</w:t>
+            </w:r>
+          </w:p>
+        </w:tc>
+      </w:tr>
+      <w:tr>
+        <w:tc>
+          <w:tcPr>
+            <w:tcW w:type="dxa" w:w="2160"/>
+          </w:tcPr>
+          <w:p/>
+          <w:p>
+            <w:r>
+              <w:t>1:31</w:t>
+            </w:r>
+          </w:p>
+        </w:tc>
+        <w:tc>
+          <w:tcPr>
+            <w:tcW w:type="dxa" w:w="6480"/>
+            <w:gridSpan w:val="3"/>
+          </w:tcPr>
+          <w:p/>
+          <w:p>
+            <w:r>
+              <w:t>Reserved</w:t>
+            </w:r>
+          </w:p>
+        </w:tc>
+      </w:tr>
+      <w:tr>
+        <w:tc>
+          <w:tcPr>
+            <w:tcW w:type="dxa" w:w="8640"/>
+            <w:gridSpan w:val="4"/>
+          </w:tcPr>
+          <w:p/>
+          <w:p>
+            <w:r>
+              <w:t>Name: Switch Route Table Destination ID Limit CAR</w:t>
+              <w:br/>
+              <w:t>Offset: 0x34</w:t>
+            </w:r>
+          </w:p>
+        </w:tc>
+      </w:tr>
+      <w:tr>
+        <w:tc>
+          <w:tcPr>
+            <w:tcW w:type="dxa" w:w="2160"/>
+          </w:tcPr>
+          <w:p/>
+          <w:p>
+            <w:r>
+              <w:t>0:15</w:t>
+            </w:r>
+          </w:p>
+        </w:tc>
+        <w:tc>
+          <w:tcPr>
+            <w:tcW w:type="dxa" w:w="6480"/>
+            <w:gridSpan w:val="3"/>
+          </w:tcPr>
+          <w:p/>
+          <w:p>
+            <w:r>
+              <w:t>Reserved</w:t>
+            </w:r>
+          </w:p>
+        </w:tc>
+      </w:tr>
+      <w:tr>
+        <w:tc>
+          <w:tcPr>
+            <w:tcW w:type="dxa" w:w="2160"/>
+          </w:tcPr>
+          <w:p>
+            <w:r>
+              <w:t>16:31</w:t>
+            </w:r>
+          </w:p>
+        </w:tc>
+        <w:tc>
+          <w:tcPr>
+            <w:tcW w:type="dxa" w:w="2160"/>
+          </w:tcPr>
+          <w:p>
+            <w:r>
+              <w:t>Max_destID</w:t>
+            </w:r>
+          </w:p>
+        </w:tc>
+        <w:tc>
+          <w:tcPr>
+            <w:tcW w:type="dxa" w:w="2160"/>
+          </w:tcPr>
+          <w:p>
+            <w:r>
+              <w:t>RapidIO Interconnect Specification Part 3: Common Transport Specification</w:t>
+            </w:r>
+          </w:p>
+        </w:tc>
+        <w:tc>
+          <w:tcPr>
+            <w:tcW w:type="dxa" w:w="2160"/>
+          </w:tcPr>
+          <w:p>
+            <w:r>
+              <w:t>3.4.2 Switch Route Table Destination ID Limit CAR (Configuration Space Offset 0x34)</w:t>
+            </w:r>
+          </w:p>
+        </w:tc>
+      </w:tr>
+      <w:tr>
+        <w:tc>
+          <w:tcPr>
+            <w:tcW w:type="dxa" w:w="8640"/>
+            <w:gridSpan w:val="4"/>
+          </w:tcPr>
+          <w:p/>
+          <w:p>
+            <w:r>
+              <w:t>Name: Switch Multicast Information CAR</w:t>
+              <w:br/>
+              <w:t>Offset: 0x38</w:t>
+            </w:r>
+          </w:p>
+        </w:tc>
+      </w:tr>
+      <w:tr>
+        <w:tc>
+          <w:tcPr>
+            <w:tcW w:type="dxa" w:w="2160"/>
+          </w:tcPr>
+          <w:p>
+            <w:r>
+              <w:t>0</w:t>
+            </w:r>
+          </w:p>
+        </w:tc>
+        <w:tc>
+          <w:tcPr>
+            <w:tcW w:type="dxa" w:w="2160"/>
+          </w:tcPr>
+          <w:p>
+            <w:r>
+              <w:t>Block_Assoc</w:t>
+            </w:r>
+          </w:p>
+        </w:tc>
+        <w:tc>
+          <w:tcPr>
+            <w:tcW w:type="dxa" w:w="2160"/>
+          </w:tcPr>
+          <w:p>
+            <w:r>
+              <w:t>RapidIO Interconnect Specification Part 11: Multicast Extensions Specification</w:t>
+            </w:r>
+          </w:p>
+        </w:tc>
+        <w:tc>
+          <w:tcPr>
+            <w:tcW w:type="dxa" w:w="2160"/>
+          </w:tcPr>
+          <w:p>
+            <w:r>
+              <w:t>3.4 Switch Multicast Information CAR (Configuration Space Offset 0x38)</w:t>
+            </w:r>
+          </w:p>
+        </w:tc>
+      </w:tr>
+      <w:tr>
+        <w:tc>
+          <w:tcPr>
+            <w:tcW w:type="dxa" w:w="2160"/>
+          </w:tcPr>
+          <w:p>
+            <w:r>
+              <w:t>1</w:t>
+            </w:r>
+          </w:p>
+        </w:tc>
+        <w:tc>
+          <w:tcPr>
+            <w:tcW w:type="dxa" w:w="2160"/>
+          </w:tcPr>
+          <w:p>
+            <w:r>
+              <w:t>Per_Port_Assoc</w:t>
+            </w:r>
+          </w:p>
+        </w:tc>
+        <w:tc>
+          <w:tcPr>
+            <w:tcW w:type="dxa" w:w="2160"/>
+          </w:tcPr>
+          <w:p>
+            <w:r>
+              <w:t>RapidIO Interconnect Specification Part 11: Multicast Extensions Specification</w:t>
+            </w:r>
+          </w:p>
+        </w:tc>
+        <w:tc>
+          <w:tcPr>
+            <w:tcW w:type="dxa" w:w="2160"/>
+          </w:tcPr>
+          <w:p>
+            <w:r>
+              <w:t>3.4 Switch Multicast Information CAR (Configuration Space Offset 0x38)</w:t>
+            </w:r>
+          </w:p>
+        </w:tc>
+      </w:tr>
+      <w:tr>
+        <w:tc>
+          <w:tcPr>
+            <w:tcW w:type="dxa" w:w="2160"/>
+          </w:tcPr>
+          <w:p>
+            <w:r>
+              <w:t>2:15</w:t>
+            </w:r>
+          </w:p>
+        </w:tc>
+        <w:tc>
+          <w:tcPr>
+            <w:tcW w:type="dxa" w:w="2160"/>
+          </w:tcPr>
+          <w:p>
+            <w:r>
+              <w:t>MaxDestIDAssoc</w:t>
+            </w:r>
+          </w:p>
+        </w:tc>
+        <w:tc>
+          <w:tcPr>
+            <w:tcW w:type="dxa" w:w="2160"/>
+          </w:tcPr>
+          <w:p>
+            <w:r>
+              <w:t>RapidIO Interconnect Specification Part 11: Multicast Extensions Specification</w:t>
+            </w:r>
+          </w:p>
+        </w:tc>
+        <w:tc>
+          <w:tcPr>
+            <w:tcW w:type="dxa" w:w="2160"/>
+          </w:tcPr>
+          <w:p>
+            <w:r>
+              <w:t>3.4 Switch Multicast Information CAR (Configuration Space Offset 0x38)</w:t>
+            </w:r>
+          </w:p>
+        </w:tc>
+      </w:tr>
+      <w:tr>
+        <w:tc>
+          <w:tcPr>
+            <w:tcW w:type="dxa" w:w="2160"/>
+          </w:tcPr>
+          <w:p>
+            <w:r>
+              <w:t>16:31</w:t>
+            </w:r>
+          </w:p>
+        </w:tc>
+        <w:tc>
+          <w:tcPr>
+            <w:tcW w:type="dxa" w:w="2160"/>
+          </w:tcPr>
+          <w:p>
+            <w:r>
+              <w:t>MaxMcastMasks</w:t>
+            </w:r>
+          </w:p>
+        </w:tc>
+        <w:tc>
+          <w:tcPr>
+            <w:tcW w:type="dxa" w:w="2160"/>
+          </w:tcPr>
+          <w:p>
+            <w:r>
+              <w:t>RapidIO Interconnect Specification Part 11: Multicast Extensions Specification</w:t>
+            </w:r>
+          </w:p>
+        </w:tc>
+        <w:tc>
+          <w:tcPr>
+            <w:tcW w:type="dxa" w:w="2160"/>
+          </w:tcPr>
+          <w:p>
+            <w:r>
+              <w:t>3.4 Switch Multicast Information CAR (Configuration Space Offset 0x38)</w:t>
+            </w:r>
+          </w:p>
+        </w:tc>
+      </w:tr>
+      <w:tr>
+        <w:tc>
+          <w:tcPr>
+            <w:tcW w:type="dxa" w:w="8640"/>
+            <w:gridSpan w:val="4"/>
+          </w:tcPr>
+          <w:p/>
+          <w:p>
+            <w:r>
+              <w:t>Name: Data Streaming Information CAR</w:t>
+              <w:br/>
+              <w:t>Offset: 0x3C</w:t>
+            </w:r>
+          </w:p>
+        </w:tc>
+      </w:tr>
+      <w:tr>
+        <w:tc>
+          <w:tcPr>
+            <w:tcW w:type="dxa" w:w="2160"/>
+          </w:tcPr>
+          <w:p>
+            <w:r>
+              <w:t>0:15</w:t>
+            </w:r>
+          </w:p>
+        </w:tc>
+        <w:tc>
+          <w:tcPr>
+            <w:tcW w:type="dxa" w:w="2160"/>
+          </w:tcPr>
+          <w:p>
+            <w:r>
+              <w:t>MaxPDU</w:t>
+            </w:r>
+          </w:p>
+        </w:tc>
+        <w:tc>
+          <w:tcPr>
+            <w:tcW w:type="dxa" w:w="2160"/>
+          </w:tcPr>
+          <w:p>
+            <w:r>
+              <w:t>RapidIO Interconnect Specification Part 10: Data Streaming Logical Specification</w:t>
+            </w:r>
+          </w:p>
+        </w:tc>
+        <w:tc>
+          <w:tcPr>
+            <w:tcW w:type="dxa" w:w="2160"/>
+          </w:tcPr>
+          <w:p>
+            <w:r>
+              <w:t>5.4.3 Data Streaming Information CAR (Configuration Space Offset 0x3C)</w:t>
+            </w:r>
+          </w:p>
+        </w:tc>
+      </w:tr>
+      <w:tr>
+        <w:tc>
+          <w:tcPr>
+            <w:tcW w:type="dxa" w:w="2160"/>
+          </w:tcPr>
+          <w:p>
+            <w:r>
+              <w:t>16:31</w:t>
+            </w:r>
+          </w:p>
+        </w:tc>
+        <w:tc>
+          <w:tcPr>
+            <w:tcW w:type="dxa" w:w="2160"/>
+          </w:tcPr>
+          <w:p>
+            <w:r>
+              <w:t>SegSupport</w:t>
+            </w:r>
+          </w:p>
+        </w:tc>
+        <w:tc>
+          <w:tcPr>
+            <w:tcW w:type="dxa" w:w="2160"/>
+          </w:tcPr>
+          <w:p>
+            <w:r>
+              <w:t>RapidIO Interconnect Specification Part 10: Data Streaming Logical Specification</w:t>
+            </w:r>
+          </w:p>
+        </w:tc>
+        <w:tc>
+          <w:tcPr>
+            <w:tcW w:type="dxa" w:w="2160"/>
+          </w:tcPr>
+          <w:p>
+            <w:r>
+              <w:t>5.4.3 Data Streaming Information CAR (Configuration Space Offset 0x3C)</w:t>
+            </w:r>
+          </w:p>
+        </w:tc>
+      </w:tr>
+      <w:tr>
+        <w:tc>
+          <w:tcPr>
+            <w:tcW w:type="dxa" w:w="8640"/>
+            <w:gridSpan w:val="4"/>
+          </w:tcPr>
+          <w:p/>
+          <w:p>
+            <w:r>
+              <w:t>Name: Data Streaming Logical Layer Control CSR</w:t>
+              <w:br/>
+              <w:t>Offset: 0x48</w:t>
+            </w:r>
+          </w:p>
+        </w:tc>
+      </w:tr>
+      <w:tr>
+        <w:tc>
+          <w:tcPr>
+            <w:tcW w:type="dxa" w:w="2160"/>
+          </w:tcPr>
+          <w:p/>
+          <w:p>
+            <w:r>
+              <w:t>0:23</w:t>
+            </w:r>
+          </w:p>
+        </w:tc>
+        <w:tc>
+          <w:tcPr>
+            <w:tcW w:type="dxa" w:w="6480"/>
+            <w:gridSpan w:val="3"/>
+          </w:tcPr>
+          <w:p/>
+          <w:p>
+            <w:r>
+              <w:t>Reserved</w:t>
+            </w:r>
+          </w:p>
+        </w:tc>
+      </w:tr>
+      <w:tr>
+        <w:tc>
+          <w:tcPr>
+            <w:tcW w:type="dxa" w:w="2160"/>
+          </w:tcPr>
+          <w:p>
+            <w:r>
+              <w:t>24:31</w:t>
+            </w:r>
+          </w:p>
+        </w:tc>
+        <w:tc>
+          <w:tcPr>
+            <w:tcW w:type="dxa" w:w="2160"/>
+          </w:tcPr>
+          <w:p>
+            <w:r>
+              <w:t>MTU</w:t>
+            </w:r>
+          </w:p>
+        </w:tc>
+        <w:tc>
+          <w:tcPr>
+            <w:tcW w:type="dxa" w:w="2160"/>
+          </w:tcPr>
+          <w:p>
+            <w:r>
+              <w:t>RapidIO Interconnect Specification Part 10: Data Streaming Logical Specification</w:t>
+            </w:r>
+          </w:p>
+        </w:tc>
+        <w:tc>
+          <w:tcPr>
+            <w:tcW w:type="dxa" w:w="2160"/>
+          </w:tcPr>
+          <w:p>
+            <w:r>
+              <w:t>5.5.1 Data Streaming Logical Layer Control CSR (Configuration Space Offset 0x48)</w:t>
+            </w:r>
+          </w:p>
+        </w:tc>
+      </w:tr>
+      <w:tr>
+        <w:tc>
+          <w:tcPr>
+            <w:tcW w:type="dxa" w:w="8640"/>
+            <w:gridSpan w:val="4"/>
+          </w:tcPr>
+          <w:p/>
+          <w:p>
+            <w:r>
               <w:t>Name: Processing Element Logical Layer Control CSR</w:t>
               <w:br/>
               <w:t>Offset: 0x4C</w:t>
@@ -16286,89 +16911,6 @@
           <w:p/>
           <w:p>
             <w:r>
-              <w:t>Name: Switch Route Table Destination ID Limit CAR</w:t>
-              <w:br/>
-              <w:t>Offset: 0x34</w:t>
-            </w:r>
-          </w:p>
-        </w:tc>
-      </w:tr>
-      <w:tr>
-        <w:tc>
-          <w:tcPr>
-            <w:tcW w:type="dxa" w:w="2160"/>
-          </w:tcPr>
-          <w:p/>
-          <w:p>
-            <w:r>
-              <w:t>0:15</w:t>
-            </w:r>
-          </w:p>
-        </w:tc>
-        <w:tc>
-          <w:tcPr>
-            <w:tcW w:type="dxa" w:w="6480"/>
-            <w:gridSpan w:val="3"/>
-          </w:tcPr>
-          <w:p/>
-          <w:p>
-            <w:r>
-              <w:t>Reserved</w:t>
-            </w:r>
-          </w:p>
-        </w:tc>
-      </w:tr>
-      <w:tr>
-        <w:tc>
-          <w:tcPr>
-            <w:tcW w:type="dxa" w:w="2160"/>
-          </w:tcPr>
-          <w:p>
-            <w:r>
-              <w:t>16:31</w:t>
-            </w:r>
-          </w:p>
-        </w:tc>
-        <w:tc>
-          <w:tcPr>
-            <w:tcW w:type="dxa" w:w="2160"/>
-          </w:tcPr>
-          <w:p>
-            <w:r>
-              <w:t>Max_destID</w:t>
-            </w:r>
-          </w:p>
-        </w:tc>
-        <w:tc>
-          <w:tcPr>
-            <w:tcW w:type="dxa" w:w="2160"/>
-          </w:tcPr>
-          <w:p>
-            <w:r>
-              <w:t>RapidIO Interconnect Specification Part 3: Common Transport Specification</w:t>
-            </w:r>
-          </w:p>
-        </w:tc>
-        <w:tc>
-          <w:tcPr>
-            <w:tcW w:type="dxa" w:w="2160"/>
-          </w:tcPr>
-          <w:p>
-            <w:r>
-              <w:t>3.4.2 Switch Route Table Destination ID Limit CAR (Configuration Space Offset 0x34)</w:t>
-            </w:r>
-          </w:p>
-        </w:tc>
-      </w:tr>
-      <w:tr>
-        <w:tc>
-          <w:tcPr>
-            <w:tcW w:type="dxa" w:w="8640"/>
-            <w:gridSpan w:val="4"/>
-          </w:tcPr>
-          <w:p/>
-          <w:p>
-            <w:r>
               <w:t>Name: Base Device ID CSR</w:t>
               <w:br/>
               <w:t>Offset: 0x60</w:t>
@@ -17056,564 +17598,6 @@
           <w:p>
             <w:r>
               <w:t>3.5.6 Standard Route Default Port CSR (Configuration Space Offset 0x78)</w:t>
-            </w:r>
-          </w:p>
-        </w:tc>
-      </w:tr>
-      <w:tr>
-        <w:tc>
-          <w:tcPr>
-            <w:tcW w:type="dxa" w:w="8640"/>
-            <w:gridSpan w:val="4"/>
-          </w:tcPr>
-          <w:p/>
-          <w:p>
-            <w:r>
-              <w:t>Name: Port n Control CSR</w:t>
-              <w:br/>
-              <w:t>Offset: 0x08</w:t>
-            </w:r>
-          </w:p>
-        </w:tc>
-      </w:tr>
-      <w:tr>
-        <w:tc>
-          <w:tcPr>
-            <w:tcW w:type="dxa" w:w="2160"/>
-          </w:tcPr>
-          <w:p/>
-          <w:p>
-            <w:r>
-              <w:t>0:12</w:t>
-            </w:r>
-          </w:p>
-        </w:tc>
-        <w:tc>
-          <w:tcPr>
-            <w:tcW w:type="dxa" w:w="6480"/>
-            <w:gridSpan w:val="3"/>
-          </w:tcPr>
-          <w:p/>
-          <w:p>
-            <w:r>
-              <w:t>Reserved</w:t>
-            </w:r>
-          </w:p>
-        </w:tc>
-      </w:tr>
-      <w:tr>
-        <w:tc>
-          <w:tcPr>
-            <w:tcW w:type="dxa" w:w="2160"/>
-          </w:tcPr>
-          <w:p>
-            <w:r>
-              <w:t>13</w:t>
-            </w:r>
-          </w:p>
-        </w:tc>
-        <w:tc>
-          <w:tcPr>
-            <w:tcW w:type="dxa" w:w="2160"/>
-          </w:tcPr>
-          <w:p>
-            <w:r>
-              <w:t>Flow Control Participant</w:t>
-            </w:r>
-          </w:p>
-        </w:tc>
-        <w:tc>
-          <w:tcPr>
-            <w:tcW w:type="dxa" w:w="2160"/>
-          </w:tcPr>
-          <w:p>
-            <w:r>
-              <w:t>RapidIO Interconnect Specification Part 9: Flow Control Logical Layer Extensions Specification</w:t>
-            </w:r>
-          </w:p>
-        </w:tc>
-        <w:tc>
-          <w:tcPr>
-            <w:tcW w:type="dxa" w:w="2160"/>
-          </w:tcPr>
-          <w:p>
-            <w:r>
-              <w:t>4.3 Port n Control CSR (Block Offset 0x08)</w:t>
-            </w:r>
-          </w:p>
-        </w:tc>
-      </w:tr>
-      <w:tr>
-        <w:tc>
-          <w:tcPr>
-            <w:tcW w:type="dxa" w:w="2160"/>
-          </w:tcPr>
-          <w:p/>
-          <w:p>
-            <w:r>
-              <w:t>14:31</w:t>
-            </w:r>
-          </w:p>
-        </w:tc>
-        <w:tc>
-          <w:tcPr>
-            <w:tcW w:type="dxa" w:w="6480"/>
-            <w:gridSpan w:val="3"/>
-          </w:tcPr>
-          <w:p/>
-          <w:p>
-            <w:r>
-              <w:t>Reserved</w:t>
-            </w:r>
-          </w:p>
-        </w:tc>
-      </w:tr>
-      <w:tr>
-        <w:tc>
-          <w:tcPr>
-            <w:tcW w:type="dxa" w:w="8640"/>
-            <w:gridSpan w:val="4"/>
-          </w:tcPr>
-          <w:p/>
-          <w:p>
-            <w:r>
-              <w:t>Name: Data Streaming Information CAR</w:t>
-              <w:br/>
-              <w:t>Offset: 0x3C</w:t>
-            </w:r>
-          </w:p>
-        </w:tc>
-      </w:tr>
-      <w:tr>
-        <w:tc>
-          <w:tcPr>
-            <w:tcW w:type="dxa" w:w="2160"/>
-          </w:tcPr>
-          <w:p>
-            <w:r>
-              <w:t>0:15</w:t>
-            </w:r>
-          </w:p>
-        </w:tc>
-        <w:tc>
-          <w:tcPr>
-            <w:tcW w:type="dxa" w:w="2160"/>
-          </w:tcPr>
-          <w:p>
-            <w:r>
-              <w:t>MaxPDU</w:t>
-            </w:r>
-          </w:p>
-        </w:tc>
-        <w:tc>
-          <w:tcPr>
-            <w:tcW w:type="dxa" w:w="2160"/>
-          </w:tcPr>
-          <w:p>
-            <w:r>
-              <w:t>RapidIO Interconnect Specification Part 10: Data Streaming Logical Specification</w:t>
-            </w:r>
-          </w:p>
-        </w:tc>
-        <w:tc>
-          <w:tcPr>
-            <w:tcW w:type="dxa" w:w="2160"/>
-          </w:tcPr>
-          <w:p>
-            <w:r>
-              <w:t>5.4.3 Data Streaming Information CAR (Configuration Space Offset 0x3C)</w:t>
-            </w:r>
-          </w:p>
-        </w:tc>
-      </w:tr>
-      <w:tr>
-        <w:tc>
-          <w:tcPr>
-            <w:tcW w:type="dxa" w:w="2160"/>
-          </w:tcPr>
-          <w:p>
-            <w:r>
-              <w:t>16:31</w:t>
-            </w:r>
-          </w:p>
-        </w:tc>
-        <w:tc>
-          <w:tcPr>
-            <w:tcW w:type="dxa" w:w="2160"/>
-          </w:tcPr>
-          <w:p>
-            <w:r>
-              <w:t>SegSupport</w:t>
-            </w:r>
-          </w:p>
-        </w:tc>
-        <w:tc>
-          <w:tcPr>
-            <w:tcW w:type="dxa" w:w="2160"/>
-          </w:tcPr>
-          <w:p>
-            <w:r>
-              <w:t>RapidIO Interconnect Specification Part 10: Data Streaming Logical Specification</w:t>
-            </w:r>
-          </w:p>
-        </w:tc>
-        <w:tc>
-          <w:tcPr>
-            <w:tcW w:type="dxa" w:w="2160"/>
-          </w:tcPr>
-          <w:p>
-            <w:r>
-              <w:t>5.4.3 Data Streaming Information CAR (Configuration Space Offset 0x3C)</w:t>
-            </w:r>
-          </w:p>
-        </w:tc>
-      </w:tr>
-      <w:tr>
-        <w:tc>
-          <w:tcPr>
-            <w:tcW w:type="dxa" w:w="8640"/>
-            <w:gridSpan w:val="4"/>
-          </w:tcPr>
-          <w:p/>
-          <w:p>
-            <w:r>
-              <w:t>Name: Data Streaming Logical Layer Control CSR</w:t>
-              <w:br/>
-              <w:t>Offset: 0x48</w:t>
-            </w:r>
-          </w:p>
-        </w:tc>
-      </w:tr>
-      <w:tr>
-        <w:tc>
-          <w:tcPr>
-            <w:tcW w:type="dxa" w:w="2160"/>
-          </w:tcPr>
-          <w:p/>
-          <w:p>
-            <w:r>
-              <w:t>0:23</w:t>
-            </w:r>
-          </w:p>
-        </w:tc>
-        <w:tc>
-          <w:tcPr>
-            <w:tcW w:type="dxa" w:w="6480"/>
-            <w:gridSpan w:val="3"/>
-          </w:tcPr>
-          <w:p/>
-          <w:p>
-            <w:r>
-              <w:t>Reserved</w:t>
-            </w:r>
-          </w:p>
-        </w:tc>
-      </w:tr>
-      <w:tr>
-        <w:tc>
-          <w:tcPr>
-            <w:tcW w:type="dxa" w:w="2160"/>
-          </w:tcPr>
-          <w:p>
-            <w:r>
-              <w:t>24:31</w:t>
-            </w:r>
-          </w:p>
-        </w:tc>
-        <w:tc>
-          <w:tcPr>
-            <w:tcW w:type="dxa" w:w="2160"/>
-          </w:tcPr>
-          <w:p>
-            <w:r>
-              <w:t>MTU</w:t>
-            </w:r>
-          </w:p>
-        </w:tc>
-        <w:tc>
-          <w:tcPr>
-            <w:tcW w:type="dxa" w:w="2160"/>
-          </w:tcPr>
-          <w:p>
-            <w:r>
-              <w:t>RapidIO Interconnect Specification Part 10: Data Streaming Logical Specification</w:t>
-            </w:r>
-          </w:p>
-        </w:tc>
-        <w:tc>
-          <w:tcPr>
-            <w:tcW w:type="dxa" w:w="2160"/>
-          </w:tcPr>
-          <w:p>
-            <w:r>
-              <w:t>5.5.1 Data Streaming Logical Layer Control CSR (Configuration Space Offset 0x48)</w:t>
-            </w:r>
-          </w:p>
-        </w:tc>
-      </w:tr>
-      <w:tr>
-        <w:tc>
-          <w:tcPr>
-            <w:tcW w:type="dxa" w:w="8640"/>
-            <w:gridSpan w:val="4"/>
-          </w:tcPr>
-          <w:p/>
-          <w:p>
-            <w:r>
-              <w:t>Name: Switch Multicast Support CAR</w:t>
-              <w:br/>
-              <w:t>Offset: 0x30</w:t>
-            </w:r>
-          </w:p>
-        </w:tc>
-      </w:tr>
-      <w:tr>
-        <w:tc>
-          <w:tcPr>
-            <w:tcW w:type="dxa" w:w="2160"/>
-          </w:tcPr>
-          <w:p>
-            <w:r>
-              <w:t>0</w:t>
-            </w:r>
-          </w:p>
-        </w:tc>
-        <w:tc>
-          <w:tcPr>
-            <w:tcW w:type="dxa" w:w="2160"/>
-          </w:tcPr>
-          <w:p>
-            <w:r>
-              <w:t>Simple_Assoc</w:t>
-            </w:r>
-          </w:p>
-        </w:tc>
-        <w:tc>
-          <w:tcPr>
-            <w:tcW w:type="dxa" w:w="2160"/>
-          </w:tcPr>
-          <w:p>
-            <w:r>
-              <w:t>RapidIO Interconnect Specification Part 11: Multicast Extensions Specification</w:t>
-            </w:r>
-          </w:p>
-        </w:tc>
-        <w:tc>
-          <w:tcPr>
-            <w:tcW w:type="dxa" w:w="2160"/>
-          </w:tcPr>
-          <w:p>
-            <w:r>
-              <w:t>3.3 Switch Multicast Support CAR (Configuration Space Offset 0x30)</w:t>
-            </w:r>
-          </w:p>
-        </w:tc>
-      </w:tr>
-      <w:tr>
-        <w:tc>
-          <w:tcPr>
-            <w:tcW w:type="dxa" w:w="2160"/>
-          </w:tcPr>
-          <w:p/>
-          <w:p>
-            <w:r>
-              <w:t>1:31</w:t>
-            </w:r>
-          </w:p>
-        </w:tc>
-        <w:tc>
-          <w:tcPr>
-            <w:tcW w:type="dxa" w:w="6480"/>
-            <w:gridSpan w:val="3"/>
-          </w:tcPr>
-          <w:p/>
-          <w:p>
-            <w:r>
-              <w:t>Reserved</w:t>
-            </w:r>
-          </w:p>
-        </w:tc>
-      </w:tr>
-      <w:tr>
-        <w:tc>
-          <w:tcPr>
-            <w:tcW w:type="dxa" w:w="8640"/>
-            <w:gridSpan w:val="4"/>
-          </w:tcPr>
-          <w:p/>
-          <w:p>
-            <w:r>
-              <w:t>Name: Switch Multicast Information CAR</w:t>
-              <w:br/>
-              <w:t>Offset: 0x38</w:t>
-            </w:r>
-          </w:p>
-        </w:tc>
-      </w:tr>
-      <w:tr>
-        <w:tc>
-          <w:tcPr>
-            <w:tcW w:type="dxa" w:w="2160"/>
-          </w:tcPr>
-          <w:p>
-            <w:r>
-              <w:t>0</w:t>
-            </w:r>
-          </w:p>
-        </w:tc>
-        <w:tc>
-          <w:tcPr>
-            <w:tcW w:type="dxa" w:w="2160"/>
-          </w:tcPr>
-          <w:p>
-            <w:r>
-              <w:t>Block_Assoc</w:t>
-            </w:r>
-          </w:p>
-        </w:tc>
-        <w:tc>
-          <w:tcPr>
-            <w:tcW w:type="dxa" w:w="2160"/>
-          </w:tcPr>
-          <w:p>
-            <w:r>
-              <w:t>RapidIO Interconnect Specification Part 11: Multicast Extensions Specification</w:t>
-            </w:r>
-          </w:p>
-        </w:tc>
-        <w:tc>
-          <w:tcPr>
-            <w:tcW w:type="dxa" w:w="2160"/>
-          </w:tcPr>
-          <w:p>
-            <w:r>
-              <w:t>3.4 Switch Multicast Information CAR (Configuration Space Offset 0x38)</w:t>
-            </w:r>
-          </w:p>
-        </w:tc>
-      </w:tr>
-      <w:tr>
-        <w:tc>
-          <w:tcPr>
-            <w:tcW w:type="dxa" w:w="2160"/>
-          </w:tcPr>
-          <w:p>
-            <w:r>
-              <w:t>1</w:t>
-            </w:r>
-          </w:p>
-        </w:tc>
-        <w:tc>
-          <w:tcPr>
-            <w:tcW w:type="dxa" w:w="2160"/>
-          </w:tcPr>
-          <w:p>
-            <w:r>
-              <w:t>Per_Port_Assoc</w:t>
-            </w:r>
-          </w:p>
-        </w:tc>
-        <w:tc>
-          <w:tcPr>
-            <w:tcW w:type="dxa" w:w="2160"/>
-          </w:tcPr>
-          <w:p>
-            <w:r>
-              <w:t>RapidIO Interconnect Specification Part 11: Multicast Extensions Specification</w:t>
-            </w:r>
-          </w:p>
-        </w:tc>
-        <w:tc>
-          <w:tcPr>
-            <w:tcW w:type="dxa" w:w="2160"/>
-          </w:tcPr>
-          <w:p>
-            <w:r>
-              <w:t>3.4 Switch Multicast Information CAR (Configuration Space Offset 0x38)</w:t>
-            </w:r>
-          </w:p>
-        </w:tc>
-      </w:tr>
-      <w:tr>
-        <w:tc>
-          <w:tcPr>
-            <w:tcW w:type="dxa" w:w="2160"/>
-          </w:tcPr>
-          <w:p>
-            <w:r>
-              <w:t>2:15</w:t>
-            </w:r>
-          </w:p>
-        </w:tc>
-        <w:tc>
-          <w:tcPr>
-            <w:tcW w:type="dxa" w:w="2160"/>
-          </w:tcPr>
-          <w:p>
-            <w:r>
-              <w:t>MaxDestIDAssoc</w:t>
-            </w:r>
-          </w:p>
-        </w:tc>
-        <w:tc>
-          <w:tcPr>
-            <w:tcW w:type="dxa" w:w="2160"/>
-          </w:tcPr>
-          <w:p>
-            <w:r>
-              <w:t>RapidIO Interconnect Specification Part 11: Multicast Extensions Specification</w:t>
-            </w:r>
-          </w:p>
-        </w:tc>
-        <w:tc>
-          <w:tcPr>
-            <w:tcW w:type="dxa" w:w="2160"/>
-          </w:tcPr>
-          <w:p>
-            <w:r>
-              <w:t>3.4 Switch Multicast Information CAR (Configuration Space Offset 0x38)</w:t>
-            </w:r>
-          </w:p>
-        </w:tc>
-      </w:tr>
-      <w:tr>
-        <w:tc>
-          <w:tcPr>
-            <w:tcW w:type="dxa" w:w="2160"/>
-          </w:tcPr>
-          <w:p>
-            <w:r>
-              <w:t>16:31</w:t>
-            </w:r>
-          </w:p>
-        </w:tc>
-        <w:tc>
-          <w:tcPr>
-            <w:tcW w:type="dxa" w:w="2160"/>
-          </w:tcPr>
-          <w:p>
-            <w:r>
-              <w:t>MaxMcastMasks</w:t>
-            </w:r>
-          </w:p>
-        </w:tc>
-        <w:tc>
-          <w:tcPr>
-            <w:tcW w:type="dxa" w:w="2160"/>
-          </w:tcPr>
-          <w:p>
-            <w:r>
-              <w:t>RapidIO Interconnect Specification Part 11: Multicast Extensions Specification</w:t>
-            </w:r>
-          </w:p>
-        </w:tc>
-        <w:tc>
-          <w:tcPr>
-            <w:tcW w:type="dxa" w:w="2160"/>
-          </w:tcPr>
-          <w:p>
-            <w:r>
-              <w:t>3.4 Switch Multicast Information CAR (Configuration Space Offset 0x38)</w:t>
             </w:r>
           </w:p>
         </w:tc>

</xml_diff>

<commit_message>
REGISTER SUMMARY: Include 'implementation defined' fields
Stop excluding "Implementation Defined" register fields from register summaries.
</commit_message>
<xml_diff>
--- a/Standards/register_summary_1.3.docx
+++ b/Standards/register_summary_1.3.docx
@@ -27,7 +27,7 @@
         <w:t xml:space="preserve">.  Generated </w:t>
       </w:r>
       <w:r>
-        <w:t>2020-04-22 16:41:18</w:t>
+        <w:t>2020-04-23 08:57:00</w:t>
       </w:r>
     </w:p>
     <w:p>
@@ -14287,7 +14287,6 @@
           <w:tcPr>
             <w:tcW w:type="dxa" w:w="2160"/>
           </w:tcPr>
-          <w:p/>
           <w:p>
             <w:r>
               <w:t>14:15</w:t>
@@ -14296,13 +14295,31 @@
         </w:tc>
         <w:tc>
           <w:tcPr>
-            <w:tcW w:type="dxa" w:w="6480"/>
-            <w:gridSpan w:val="3"/>
-          </w:tcPr>
-          <w:p/>
-          <w:p>
-            <w:r>
-              <w:t>Reserved</w:t>
+            <w:tcW w:type="dxa" w:w="2160"/>
+          </w:tcPr>
+          <w:p>
+            <w:r>
+              <w:t>Implementation Defined</w:t>
+            </w:r>
+          </w:p>
+        </w:tc>
+        <w:tc>
+          <w:tcPr>
+            <w:tcW w:type="dxa" w:w="2160"/>
+          </w:tcPr>
+          <w:p>
+            <w:r>
+              <w:t>RapidIO Interconnect Specification Part 10: Data Streaming Logical Specification</w:t>
+            </w:r>
+          </w:p>
+        </w:tc>
+        <w:tc>
+          <w:tcPr>
+            <w:tcW w:type="dxa" w:w="2160"/>
+          </w:tcPr>
+          <w:p>
+            <w:r>
+              <w:t>5.4.1 Source Operations CAR (Configuration Space Offset 0x18)</w:t>
             </w:r>
           </w:p>
         </w:tc>
@@ -14900,7 +14917,6 @@
           <w:tcPr>
             <w:tcW w:type="dxa" w:w="2160"/>
           </w:tcPr>
-          <w:p/>
           <w:p>
             <w:r>
               <w:t>30:31</w:t>
@@ -14909,13 +14925,31 @@
         </w:tc>
         <w:tc>
           <w:tcPr>
-            <w:tcW w:type="dxa" w:w="6480"/>
-            <w:gridSpan w:val="3"/>
-          </w:tcPr>
-          <w:p/>
-          <w:p>
-            <w:r>
-              <w:t>Reserved</w:t>
+            <w:tcW w:type="dxa" w:w="2160"/>
+          </w:tcPr>
+          <w:p>
+            <w:r>
+              <w:t>Implementation Defined</w:t>
+            </w:r>
+          </w:p>
+        </w:tc>
+        <w:tc>
+          <w:tcPr>
+            <w:tcW w:type="dxa" w:w="2160"/>
+          </w:tcPr>
+          <w:p>
+            <w:r>
+              <w:t>RapidIO Interconnect Specification Part 10: Data Streaming Logical Specification</w:t>
+            </w:r>
+          </w:p>
+        </w:tc>
+        <w:tc>
+          <w:tcPr>
+            <w:tcW w:type="dxa" w:w="2160"/>
+          </w:tcPr>
+          <w:p>
+            <w:r>
+              <w:t>5.4.1 Source Operations CAR (Configuration Space Offset 0x18)</w:t>
             </w:r>
           </w:p>
         </w:tc>
@@ -15428,7 +15462,6 @@
           <w:tcPr>
             <w:tcW w:type="dxa" w:w="2160"/>
           </w:tcPr>
-          <w:p/>
           <w:p>
             <w:r>
               <w:t>14:15</w:t>
@@ -15437,13 +15470,31 @@
         </w:tc>
         <w:tc>
           <w:tcPr>
-            <w:tcW w:type="dxa" w:w="6480"/>
-            <w:gridSpan w:val="3"/>
-          </w:tcPr>
-          <w:p/>
-          <w:p>
-            <w:r>
-              <w:t>Reserved</w:t>
+            <w:tcW w:type="dxa" w:w="2160"/>
+          </w:tcPr>
+          <w:p>
+            <w:r>
+              <w:t>Implementation Defined</w:t>
+            </w:r>
+          </w:p>
+        </w:tc>
+        <w:tc>
+          <w:tcPr>
+            <w:tcW w:type="dxa" w:w="2160"/>
+          </w:tcPr>
+          <w:p>
+            <w:r>
+              <w:t>RapidIO Interconnect Specification Part 10: Data Streaming Logical Specification</w:t>
+            </w:r>
+          </w:p>
+        </w:tc>
+        <w:tc>
+          <w:tcPr>
+            <w:tcW w:type="dxa" w:w="2160"/>
+          </w:tcPr>
+          <w:p>
+            <w:r>
+              <w:t>5.4.2 Destination Operations CAR (Configuration Space Offset 0x1C)</w:t>
             </w:r>
           </w:p>
         </w:tc>
@@ -16041,7 +16092,6 @@
           <w:tcPr>
             <w:tcW w:type="dxa" w:w="2160"/>
           </w:tcPr>
-          <w:p/>
           <w:p>
             <w:r>
               <w:t>30:31</w:t>
@@ -16050,13 +16100,31 @@
         </w:tc>
         <w:tc>
           <w:tcPr>
-            <w:tcW w:type="dxa" w:w="6480"/>
-            <w:gridSpan w:val="3"/>
-          </w:tcPr>
-          <w:p/>
-          <w:p>
-            <w:r>
-              <w:t>Reserved</w:t>
+            <w:tcW w:type="dxa" w:w="2160"/>
+          </w:tcPr>
+          <w:p>
+            <w:r>
+              <w:t>Implementation Defined</w:t>
+            </w:r>
+          </w:p>
+        </w:tc>
+        <w:tc>
+          <w:tcPr>
+            <w:tcW w:type="dxa" w:w="2160"/>
+          </w:tcPr>
+          <w:p>
+            <w:r>
+              <w:t>RapidIO Interconnect Specification Part 10: Data Streaming Logical Specification</w:t>
+            </w:r>
+          </w:p>
+        </w:tc>
+        <w:tc>
+          <w:tcPr>
+            <w:tcW w:type="dxa" w:w="2160"/>
+          </w:tcPr>
+          <w:p>
+            <w:r>
+              <w:t>5.4.2 Destination Operations CAR (Configuration Space Offset 0x1C)</w:t>
             </w:r>
           </w:p>
         </w:tc>

</xml_diff>

<commit_message>
REGISTER SUMMARY: Rev 1.3 Corrections for Part 9 Flow Control
Part 9 defines a flow control bit in the Port n Control CSRs, but it uses
the incorrect offset for that CSR (0x08).  As a result these bits are added
to the wrong STD_REG register.

This update drops the automatically parsed, but incorrect bit definition and
adds manual management of the bit for register block IDs 0x0001, 0x0002, 0x0003
and 0x0009.
</commit_message>
<xml_diff>
--- a/Standards/register_summary_1.3.docx
+++ b/Standards/register_summary_1.3.docx
@@ -27,7 +27,7 @@
         <w:t xml:space="preserve">.  Generated </w:t>
       </w:r>
       <w:r>
-        <w:t>2020-04-23 08:57:00</w:t>
+        <w:t>2020-04-23 09:50:23</w:t>
       </w:r>
     </w:p>
     <w:p>
@@ -1662,7 +1662,6 @@
           <w:tcPr>
             <w:tcW w:type="dxa" w:w="2160"/>
           </w:tcPr>
-          <w:p/>
           <w:p>
             <w:r>
               <w:t>13</w:t>
@@ -1671,13 +1670,31 @@
         </w:tc>
         <w:tc>
           <w:tcPr>
-            <w:tcW w:type="dxa" w:w="6480"/>
-            <w:gridSpan w:val="3"/>
-          </w:tcPr>
-          <w:p/>
-          <w:p>
-            <w:r>
-              <w:t>Reserved</w:t>
+            <w:tcW w:type="dxa" w:w="2160"/>
+          </w:tcPr>
+          <w:p>
+            <w:r>
+              <w:t>Flow Control Participant</w:t>
+            </w:r>
+          </w:p>
+        </w:tc>
+        <w:tc>
+          <w:tcPr>
+            <w:tcW w:type="dxa" w:w="2160"/>
+          </w:tcPr>
+          <w:p>
+            <w:r>
+              <w:t>RapidIO Interconnect Specification Part 9: Flow Control Logical Layer Extensions Specification</w:t>
+            </w:r>
+          </w:p>
+        </w:tc>
+        <w:tc>
+          <w:tcPr>
+            <w:tcW w:type="dxa" w:w="2160"/>
+          </w:tcPr>
+          <w:p>
+            <w:r>
+              <w:t>4.3 Port n Control CSR (Block Offsets 0x5C, 7C, ..., 23C)</w:t>
             </w:r>
           </w:p>
         </w:tc>
@@ -4096,7 +4113,6 @@
           <w:tcPr>
             <w:tcW w:type="dxa" w:w="2160"/>
           </w:tcPr>
-          <w:p/>
           <w:p>
             <w:r>
               <w:t>13</w:t>
@@ -4105,13 +4121,31 @@
         </w:tc>
         <w:tc>
           <w:tcPr>
-            <w:tcW w:type="dxa" w:w="6480"/>
-            <w:gridSpan w:val="3"/>
-          </w:tcPr>
-          <w:p/>
-          <w:p>
-            <w:r>
-              <w:t>Reserved</w:t>
+            <w:tcW w:type="dxa" w:w="2160"/>
+          </w:tcPr>
+          <w:p>
+            <w:r>
+              <w:t>Flow Control Participant</w:t>
+            </w:r>
+          </w:p>
+        </w:tc>
+        <w:tc>
+          <w:tcPr>
+            <w:tcW w:type="dxa" w:w="2160"/>
+          </w:tcPr>
+          <w:p>
+            <w:r>
+              <w:t>RapidIO Interconnect Specification Part 9: Flow Control Logical Layer Extensions Specification</w:t>
+            </w:r>
+          </w:p>
+        </w:tc>
+        <w:tc>
+          <w:tcPr>
+            <w:tcW w:type="dxa" w:w="2160"/>
+          </w:tcPr>
+          <w:p>
+            <w:r>
+              <w:t>4.3 Port n Control CSR (Block Offsets 0x5C, 7C, ..., 23C)</w:t>
             </w:r>
           </w:p>
         </w:tc>
@@ -5879,7 +5913,6 @@
           <w:tcPr>
             <w:tcW w:type="dxa" w:w="2160"/>
           </w:tcPr>
-          <w:p/>
           <w:p>
             <w:r>
               <w:t>13</w:t>
@@ -5888,13 +5921,31 @@
         </w:tc>
         <w:tc>
           <w:tcPr>
-            <w:tcW w:type="dxa" w:w="6480"/>
-            <w:gridSpan w:val="3"/>
-          </w:tcPr>
-          <w:p/>
-          <w:p>
-            <w:r>
-              <w:t>Reserved</w:t>
+            <w:tcW w:type="dxa" w:w="2160"/>
+          </w:tcPr>
+          <w:p>
+            <w:r>
+              <w:t>Flow Control Participant</w:t>
+            </w:r>
+          </w:p>
+        </w:tc>
+        <w:tc>
+          <w:tcPr>
+            <w:tcW w:type="dxa" w:w="2160"/>
+          </w:tcPr>
+          <w:p>
+            <w:r>
+              <w:t>RapidIO Interconnect Specification Part 9: Flow Control Logical Layer Extensions Specification</w:t>
+            </w:r>
+          </w:p>
+        </w:tc>
+        <w:tc>
+          <w:tcPr>
+            <w:tcW w:type="dxa" w:w="2160"/>
+          </w:tcPr>
+          <w:p>
+            <w:r>
+              <w:t>4.3 Port n Control CSR (Block Offsets 0x5C, 7C, ..., 23C)</w:t>
             </w:r>
           </w:p>
         </w:tc>
@@ -12253,7 +12304,6 @@
           <w:tcPr>
             <w:tcW w:type="dxa" w:w="2160"/>
           </w:tcPr>
-          <w:p/>
           <w:p>
             <w:r>
               <w:t>13</w:t>
@@ -12262,13 +12312,31 @@
         </w:tc>
         <w:tc>
           <w:tcPr>
-            <w:tcW w:type="dxa" w:w="6480"/>
-            <w:gridSpan w:val="3"/>
-          </w:tcPr>
-          <w:p/>
-          <w:p>
-            <w:r>
-              <w:t>Reserved</w:t>
+            <w:tcW w:type="dxa" w:w="2160"/>
+          </w:tcPr>
+          <w:p>
+            <w:r>
+              <w:t>Flow Control Participant</w:t>
+            </w:r>
+          </w:p>
+        </w:tc>
+        <w:tc>
+          <w:tcPr>
+            <w:tcW w:type="dxa" w:w="2160"/>
+          </w:tcPr>
+          <w:p>
+            <w:r>
+              <w:t>RapidIO Interconnect Specification Part 9: Flow Control Logical Layer Extensions Specification</w:t>
+            </w:r>
+          </w:p>
+        </w:tc>
+        <w:tc>
+          <w:tcPr>
+            <w:tcW w:type="dxa" w:w="2160"/>
+          </w:tcPr>
+          <w:p>
+            <w:r>
+              <w:t>4.3 Port n Control CSR (Block Offsets 0x5C, 7C, ..., 23C)</w:t>
             </w:r>
           </w:p>
         </w:tc>
@@ -12829,98 +12897,6 @@
           <w:p>
             <w:r>
               <w:t>5.4.3 Assembly Identity CAR (Configuration Space Offset 0x8)</w:t>
-            </w:r>
-          </w:p>
-        </w:tc>
-      </w:tr>
-      <w:tr>
-        <w:tc>
-          <w:tcPr>
-            <w:tcW w:type="dxa" w:w="2160"/>
-          </w:tcPr>
-          <w:p/>
-          <w:p>
-            <w:r>
-              <w:t>16:12</w:t>
-            </w:r>
-          </w:p>
-        </w:tc>
-        <w:tc>
-          <w:tcPr>
-            <w:tcW w:type="dxa" w:w="6480"/>
-            <w:gridSpan w:val="3"/>
-          </w:tcPr>
-          <w:p/>
-          <w:p>
-            <w:r>
-              <w:t>Reserved</w:t>
-            </w:r>
-          </w:p>
-        </w:tc>
-      </w:tr>
-      <w:tr>
-        <w:tc>
-          <w:tcPr>
-            <w:tcW w:type="dxa" w:w="2160"/>
-          </w:tcPr>
-          <w:p>
-            <w:r>
-              <w:t>13</w:t>
-            </w:r>
-          </w:p>
-        </w:tc>
-        <w:tc>
-          <w:tcPr>
-            <w:tcW w:type="dxa" w:w="2160"/>
-          </w:tcPr>
-          <w:p>
-            <w:r>
-              <w:t>Flow Control Participant</w:t>
-            </w:r>
-          </w:p>
-        </w:tc>
-        <w:tc>
-          <w:tcPr>
-            <w:tcW w:type="dxa" w:w="2160"/>
-          </w:tcPr>
-          <w:p>
-            <w:r>
-              <w:t>RapidIO Interconnect Specification Part 9: Flow Control Logical Layer Extensions Specification</w:t>
-            </w:r>
-          </w:p>
-        </w:tc>
-        <w:tc>
-          <w:tcPr>
-            <w:tcW w:type="dxa" w:w="2160"/>
-          </w:tcPr>
-          <w:p>
-            <w:r>
-              <w:t>4.3 Port n Control CSR (Block Offset 0x08)</w:t>
-            </w:r>
-          </w:p>
-        </w:tc>
-      </w:tr>
-      <w:tr>
-        <w:tc>
-          <w:tcPr>
-            <w:tcW w:type="dxa" w:w="2160"/>
-          </w:tcPr>
-          <w:p/>
-          <w:p>
-            <w:r>
-              <w:t>14:15</w:t>
-            </w:r>
-          </w:p>
-        </w:tc>
-        <w:tc>
-          <w:tcPr>
-            <w:tcW w:type="dxa" w:w="6480"/>
-            <w:gridSpan w:val="3"/>
-          </w:tcPr>
-          <w:p/>
-          <w:p>
-            <w:r>
-              <w:t>Reserved</w:t>
             </w:r>
           </w:p>
         </w:tc>

</xml_diff>

<commit_message>
REGISTER SUMMARY: Ignore duplicated bit fields
Bit fields may be duplicated between different revisions of the standard.
Since register summaries are generally built of different layers, it makes
sense that duplicated bit fields should be dropped when actually creating
the document.
</commit_message>
<xml_diff>
--- a/Standards/register_summary_1.3.docx
+++ b/Standards/register_summary_1.3.docx
@@ -27,7 +27,7 @@
         <w:t xml:space="preserve">.  Generated </w:t>
       </w:r>
       <w:r>
-        <w:t>2020-04-23 09:50:23</w:t>
+        <w:t>2020-04-29 23:42:48</w:t>
       </w:r>
     </w:p>
     <w:p>
@@ -62,48 +62,6 @@
       <w:tr>
         <w:tc>
           <w:tcPr>
-            <w:tcW w:type="dxa" w:w="2160"/>
-          </w:tcPr>
-          <w:p>
-            <w:r>
-              <w:t>Bits</w:t>
-            </w:r>
-          </w:p>
-        </w:tc>
-        <w:tc>
-          <w:tcPr>
-            <w:tcW w:type="dxa" w:w="2160"/>
-          </w:tcPr>
-          <w:p>
-            <w:r>
-              <w:t>Name</w:t>
-            </w:r>
-          </w:p>
-        </w:tc>
-        <w:tc>
-          <w:tcPr>
-            <w:tcW w:type="dxa" w:w="2160"/>
-          </w:tcPr>
-          <w:p>
-            <w:r>
-              <w:t>Part</w:t>
-            </w:r>
-          </w:p>
-        </w:tc>
-        <w:tc>
-          <w:tcPr>
-            <w:tcW w:type="dxa" w:w="2160"/>
-          </w:tcPr>
-          <w:p>
-            <w:r>
-              <w:t>Section</w:t>
-            </w:r>
-          </w:p>
-        </w:tc>
-      </w:tr>
-      <w:tr>
-        <w:tc>
-          <w:tcPr>
             <w:tcW w:type="dxa" w:w="8640"/>
             <w:gridSpan w:val="4"/>
           </w:tcPr>
@@ -124,6 +82,48 @@
           </w:tcPr>
           <w:p>
             <w:r>
+              <w:t>Bits</w:t>
+            </w:r>
+          </w:p>
+        </w:tc>
+        <w:tc>
+          <w:tcPr>
+            <w:tcW w:type="dxa" w:w="2160"/>
+          </w:tcPr>
+          <w:p>
+            <w:r>
+              <w:t>Name</w:t>
+            </w:r>
+          </w:p>
+        </w:tc>
+        <w:tc>
+          <w:tcPr>
+            <w:tcW w:type="dxa" w:w="2160"/>
+          </w:tcPr>
+          <w:p>
+            <w:r>
+              <w:t>Part</w:t>
+            </w:r>
+          </w:p>
+        </w:tc>
+        <w:tc>
+          <w:tcPr>
+            <w:tcW w:type="dxa" w:w="2160"/>
+          </w:tcPr>
+          <w:p>
+            <w:r>
+              <w:t>Section</w:t>
+            </w:r>
+          </w:p>
+        </w:tc>
+      </w:tr>
+      <w:tr>
+        <w:tc>
+          <w:tcPr>
+            <w:tcW w:type="dxa" w:w="2160"/>
+          </w:tcPr>
+          <w:p>
+            <w:r>
               <w:t>0:15</w:t>
             </w:r>
           </w:p>
@@ -224,6 +224,48 @@
           </w:tcPr>
           <w:p>
             <w:r>
+              <w:t>Bits</w:t>
+            </w:r>
+          </w:p>
+        </w:tc>
+        <w:tc>
+          <w:tcPr>
+            <w:tcW w:type="dxa" w:w="2160"/>
+          </w:tcPr>
+          <w:p>
+            <w:r>
+              <w:t>Name</w:t>
+            </w:r>
+          </w:p>
+        </w:tc>
+        <w:tc>
+          <w:tcPr>
+            <w:tcW w:type="dxa" w:w="2160"/>
+          </w:tcPr>
+          <w:p>
+            <w:r>
+              <w:t>Part</w:t>
+            </w:r>
+          </w:p>
+        </w:tc>
+        <w:tc>
+          <w:tcPr>
+            <w:tcW w:type="dxa" w:w="2160"/>
+          </w:tcPr>
+          <w:p>
+            <w:r>
+              <w:t>Section</w:t>
+            </w:r>
+          </w:p>
+        </w:tc>
+      </w:tr>
+      <w:tr>
+        <w:tc>
+          <w:tcPr>
+            <w:tcW w:type="dxa" w:w="2160"/>
+          </w:tcPr>
+          <w:p>
+            <w:r>
               <w:t>0:23</w:t>
             </w:r>
           </w:p>
@@ -307,6 +349,48 @@
           </w:tcPr>
           <w:p>
             <w:r>
+              <w:t>Bits</w:t>
+            </w:r>
+          </w:p>
+        </w:tc>
+        <w:tc>
+          <w:tcPr>
+            <w:tcW w:type="dxa" w:w="2160"/>
+          </w:tcPr>
+          <w:p>
+            <w:r>
+              <w:t>Name</w:t>
+            </w:r>
+          </w:p>
+        </w:tc>
+        <w:tc>
+          <w:tcPr>
+            <w:tcW w:type="dxa" w:w="2160"/>
+          </w:tcPr>
+          <w:p>
+            <w:r>
+              <w:t>Part</w:t>
+            </w:r>
+          </w:p>
+        </w:tc>
+        <w:tc>
+          <w:tcPr>
+            <w:tcW w:type="dxa" w:w="2160"/>
+          </w:tcPr>
+          <w:p>
+            <w:r>
+              <w:t>Section</w:t>
+            </w:r>
+          </w:p>
+        </w:tc>
+      </w:tr>
+      <w:tr>
+        <w:tc>
+          <w:tcPr>
+            <w:tcW w:type="dxa" w:w="2160"/>
+          </w:tcPr>
+          <w:p>
+            <w:r>
               <w:t>0:23</w:t>
             </w:r>
           </w:p>
@@ -390,6 +474,48 @@
           </w:tcPr>
           <w:p>
             <w:r>
+              <w:t>Bits</w:t>
+            </w:r>
+          </w:p>
+        </w:tc>
+        <w:tc>
+          <w:tcPr>
+            <w:tcW w:type="dxa" w:w="2160"/>
+          </w:tcPr>
+          <w:p>
+            <w:r>
+              <w:t>Name</w:t>
+            </w:r>
+          </w:p>
+        </w:tc>
+        <w:tc>
+          <w:tcPr>
+            <w:tcW w:type="dxa" w:w="2160"/>
+          </w:tcPr>
+          <w:p>
+            <w:r>
+              <w:t>Part</w:t>
+            </w:r>
+          </w:p>
+        </w:tc>
+        <w:tc>
+          <w:tcPr>
+            <w:tcW w:type="dxa" w:w="2160"/>
+          </w:tcPr>
+          <w:p>
+            <w:r>
+              <w:t>Section</w:t>
+            </w:r>
+          </w:p>
+        </w:tc>
+      </w:tr>
+      <w:tr>
+        <w:tc>
+          <w:tcPr>
+            <w:tcW w:type="dxa" w:w="2160"/>
+          </w:tcPr>
+          <w:p>
+            <w:r>
               <w:t>0</w:t>
             </w:r>
           </w:p>
@@ -555,6 +681,48 @@
           <w:tcPr>
             <w:tcW w:type="dxa" w:w="2160"/>
           </w:tcPr>
+          <w:p>
+            <w:r>
+              <w:t>Bits</w:t>
+            </w:r>
+          </w:p>
+        </w:tc>
+        <w:tc>
+          <w:tcPr>
+            <w:tcW w:type="dxa" w:w="2160"/>
+          </w:tcPr>
+          <w:p>
+            <w:r>
+              <w:t>Name</w:t>
+            </w:r>
+          </w:p>
+        </w:tc>
+        <w:tc>
+          <w:tcPr>
+            <w:tcW w:type="dxa" w:w="2160"/>
+          </w:tcPr>
+          <w:p>
+            <w:r>
+              <w:t>Part</w:t>
+            </w:r>
+          </w:p>
+        </w:tc>
+        <w:tc>
+          <w:tcPr>
+            <w:tcW w:type="dxa" w:w="2160"/>
+          </w:tcPr>
+          <w:p>
+            <w:r>
+              <w:t>Section</w:t>
+            </w:r>
+          </w:p>
+        </w:tc>
+      </w:tr>
+      <w:tr>
+        <w:tc>
+          <w:tcPr>
+            <w:tcW w:type="dxa" w:w="2160"/>
+          </w:tcPr>
           <w:p/>
           <w:p>
             <w:r>
@@ -1317,6 +1485,48 @@
               <w:t>Name: Port n Control CSR</w:t>
               <w:br/>
               <w:t>Offset: 0x5C, 7C, ..., 23C</w:t>
+            </w:r>
+          </w:p>
+        </w:tc>
+      </w:tr>
+      <w:tr>
+        <w:tc>
+          <w:tcPr>
+            <w:tcW w:type="dxa" w:w="2160"/>
+          </w:tcPr>
+          <w:p>
+            <w:r>
+              <w:t>Bits</w:t>
+            </w:r>
+          </w:p>
+        </w:tc>
+        <w:tc>
+          <w:tcPr>
+            <w:tcW w:type="dxa" w:w="2160"/>
+          </w:tcPr>
+          <w:p>
+            <w:r>
+              <w:t>Name</w:t>
+            </w:r>
+          </w:p>
+        </w:tc>
+        <w:tc>
+          <w:tcPr>
+            <w:tcW w:type="dxa" w:w="2160"/>
+          </w:tcPr>
+          <w:p>
+            <w:r>
+              <w:t>Part</w:t>
+            </w:r>
+          </w:p>
+        </w:tc>
+        <w:tc>
+          <w:tcPr>
+            <w:tcW w:type="dxa" w:w="2160"/>
+          </w:tcPr>
+          <w:p>
+            <w:r>
+              <w:t>Section</w:t>
             </w:r>
           </w:p>
         </w:tc>
@@ -2004,48 +2214,6 @@
       <w:tr>
         <w:tc>
           <w:tcPr>
-            <w:tcW w:type="dxa" w:w="2160"/>
-          </w:tcPr>
-          <w:p>
-            <w:r>
-              <w:t>Bits</w:t>
-            </w:r>
-          </w:p>
-        </w:tc>
-        <w:tc>
-          <w:tcPr>
-            <w:tcW w:type="dxa" w:w="2160"/>
-          </w:tcPr>
-          <w:p>
-            <w:r>
-              <w:t>Name</w:t>
-            </w:r>
-          </w:p>
-        </w:tc>
-        <w:tc>
-          <w:tcPr>
-            <w:tcW w:type="dxa" w:w="2160"/>
-          </w:tcPr>
-          <w:p>
-            <w:r>
-              <w:t>Part</w:t>
-            </w:r>
-          </w:p>
-        </w:tc>
-        <w:tc>
-          <w:tcPr>
-            <w:tcW w:type="dxa" w:w="2160"/>
-          </w:tcPr>
-          <w:p>
-            <w:r>
-              <w:t>Section</w:t>
-            </w:r>
-          </w:p>
-        </w:tc>
-      </w:tr>
-      <w:tr>
-        <w:tc>
-          <w:tcPr>
             <w:tcW w:type="dxa" w:w="8640"/>
             <w:gridSpan w:val="4"/>
           </w:tcPr>
@@ -2066,6 +2234,48 @@
           </w:tcPr>
           <w:p>
             <w:r>
+              <w:t>Bits</w:t>
+            </w:r>
+          </w:p>
+        </w:tc>
+        <w:tc>
+          <w:tcPr>
+            <w:tcW w:type="dxa" w:w="2160"/>
+          </w:tcPr>
+          <w:p>
+            <w:r>
+              <w:t>Name</w:t>
+            </w:r>
+          </w:p>
+        </w:tc>
+        <w:tc>
+          <w:tcPr>
+            <w:tcW w:type="dxa" w:w="2160"/>
+          </w:tcPr>
+          <w:p>
+            <w:r>
+              <w:t>Part</w:t>
+            </w:r>
+          </w:p>
+        </w:tc>
+        <w:tc>
+          <w:tcPr>
+            <w:tcW w:type="dxa" w:w="2160"/>
+          </w:tcPr>
+          <w:p>
+            <w:r>
+              <w:t>Section</w:t>
+            </w:r>
+          </w:p>
+        </w:tc>
+      </w:tr>
+      <w:tr>
+        <w:tc>
+          <w:tcPr>
+            <w:tcW w:type="dxa" w:w="2160"/>
+          </w:tcPr>
+          <w:p>
+            <w:r>
               <w:t>0:15</w:t>
             </w:r>
           </w:p>
@@ -2166,6 +2376,48 @@
           </w:tcPr>
           <w:p>
             <w:r>
+              <w:t>Bits</w:t>
+            </w:r>
+          </w:p>
+        </w:tc>
+        <w:tc>
+          <w:tcPr>
+            <w:tcW w:type="dxa" w:w="2160"/>
+          </w:tcPr>
+          <w:p>
+            <w:r>
+              <w:t>Name</w:t>
+            </w:r>
+          </w:p>
+        </w:tc>
+        <w:tc>
+          <w:tcPr>
+            <w:tcW w:type="dxa" w:w="2160"/>
+          </w:tcPr>
+          <w:p>
+            <w:r>
+              <w:t>Part</w:t>
+            </w:r>
+          </w:p>
+        </w:tc>
+        <w:tc>
+          <w:tcPr>
+            <w:tcW w:type="dxa" w:w="2160"/>
+          </w:tcPr>
+          <w:p>
+            <w:r>
+              <w:t>Section</w:t>
+            </w:r>
+          </w:p>
+        </w:tc>
+      </w:tr>
+      <w:tr>
+        <w:tc>
+          <w:tcPr>
+            <w:tcW w:type="dxa" w:w="2160"/>
+          </w:tcPr>
+          <w:p>
+            <w:r>
               <w:t>0:23</w:t>
             </w:r>
           </w:p>
@@ -2249,6 +2501,48 @@
           </w:tcPr>
           <w:p>
             <w:r>
+              <w:t>Bits</w:t>
+            </w:r>
+          </w:p>
+        </w:tc>
+        <w:tc>
+          <w:tcPr>
+            <w:tcW w:type="dxa" w:w="2160"/>
+          </w:tcPr>
+          <w:p>
+            <w:r>
+              <w:t>Name</w:t>
+            </w:r>
+          </w:p>
+        </w:tc>
+        <w:tc>
+          <w:tcPr>
+            <w:tcW w:type="dxa" w:w="2160"/>
+          </w:tcPr>
+          <w:p>
+            <w:r>
+              <w:t>Part</w:t>
+            </w:r>
+          </w:p>
+        </w:tc>
+        <w:tc>
+          <w:tcPr>
+            <w:tcW w:type="dxa" w:w="2160"/>
+          </w:tcPr>
+          <w:p>
+            <w:r>
+              <w:t>Section</w:t>
+            </w:r>
+          </w:p>
+        </w:tc>
+      </w:tr>
+      <w:tr>
+        <w:tc>
+          <w:tcPr>
+            <w:tcW w:type="dxa" w:w="2160"/>
+          </w:tcPr>
+          <w:p>
+            <w:r>
               <w:t>0:23</w:t>
             </w:r>
           </w:p>
@@ -2332,6 +2626,48 @@
           </w:tcPr>
           <w:p>
             <w:r>
+              <w:t>Bits</w:t>
+            </w:r>
+          </w:p>
+        </w:tc>
+        <w:tc>
+          <w:tcPr>
+            <w:tcW w:type="dxa" w:w="2160"/>
+          </w:tcPr>
+          <w:p>
+            <w:r>
+              <w:t>Name</w:t>
+            </w:r>
+          </w:p>
+        </w:tc>
+        <w:tc>
+          <w:tcPr>
+            <w:tcW w:type="dxa" w:w="2160"/>
+          </w:tcPr>
+          <w:p>
+            <w:r>
+              <w:t>Part</w:t>
+            </w:r>
+          </w:p>
+        </w:tc>
+        <w:tc>
+          <w:tcPr>
+            <w:tcW w:type="dxa" w:w="2160"/>
+          </w:tcPr>
+          <w:p>
+            <w:r>
+              <w:t>Section</w:t>
+            </w:r>
+          </w:p>
+        </w:tc>
+      </w:tr>
+      <w:tr>
+        <w:tc>
+          <w:tcPr>
+            <w:tcW w:type="dxa" w:w="2160"/>
+          </w:tcPr>
+          <w:p>
+            <w:r>
               <w:t>0</w:t>
             </w:r>
           </w:p>
@@ -2497,6 +2833,48 @@
           <w:tcPr>
             <w:tcW w:type="dxa" w:w="2160"/>
           </w:tcPr>
+          <w:p>
+            <w:r>
+              <w:t>Bits</w:t>
+            </w:r>
+          </w:p>
+        </w:tc>
+        <w:tc>
+          <w:tcPr>
+            <w:tcW w:type="dxa" w:w="2160"/>
+          </w:tcPr>
+          <w:p>
+            <w:r>
+              <w:t>Name</w:t>
+            </w:r>
+          </w:p>
+        </w:tc>
+        <w:tc>
+          <w:tcPr>
+            <w:tcW w:type="dxa" w:w="2160"/>
+          </w:tcPr>
+          <w:p>
+            <w:r>
+              <w:t>Part</w:t>
+            </w:r>
+          </w:p>
+        </w:tc>
+        <w:tc>
+          <w:tcPr>
+            <w:tcW w:type="dxa" w:w="2160"/>
+          </w:tcPr>
+          <w:p>
+            <w:r>
+              <w:t>Section</w:t>
+            </w:r>
+          </w:p>
+        </w:tc>
+      </w:tr>
+      <w:tr>
+        <w:tc>
+          <w:tcPr>
+            <w:tcW w:type="dxa" w:w="2160"/>
+          </w:tcPr>
           <w:p/>
           <w:p>
             <w:r>
@@ -2582,6 +2960,48 @@
           </w:tcPr>
           <w:p>
             <w:r>
+              <w:t>Bits</w:t>
+            </w:r>
+          </w:p>
+        </w:tc>
+        <w:tc>
+          <w:tcPr>
+            <w:tcW w:type="dxa" w:w="2160"/>
+          </w:tcPr>
+          <w:p>
+            <w:r>
+              <w:t>Name</w:t>
+            </w:r>
+          </w:p>
+        </w:tc>
+        <w:tc>
+          <w:tcPr>
+            <w:tcW w:type="dxa" w:w="2160"/>
+          </w:tcPr>
+          <w:p>
+            <w:r>
+              <w:t>Part</w:t>
+            </w:r>
+          </w:p>
+        </w:tc>
+        <w:tc>
+          <w:tcPr>
+            <w:tcW w:type="dxa" w:w="2160"/>
+          </w:tcPr>
+          <w:p>
+            <w:r>
+              <w:t>Section</w:t>
+            </w:r>
+          </w:p>
+        </w:tc>
+      </w:tr>
+      <w:tr>
+        <w:tc>
+          <w:tcPr>
+            <w:tcW w:type="dxa" w:w="2160"/>
+          </w:tcPr>
+          <w:p>
+            <w:r>
               <w:t>0</w:t>
             </w:r>
           </w:p>
@@ -2749,6 +3169,48 @@
           </w:tcPr>
           <w:p>
             <w:r>
+              <w:t>Bits</w:t>
+            </w:r>
+          </w:p>
+        </w:tc>
+        <w:tc>
+          <w:tcPr>
+            <w:tcW w:type="dxa" w:w="2160"/>
+          </w:tcPr>
+          <w:p>
+            <w:r>
+              <w:t>Name</w:t>
+            </w:r>
+          </w:p>
+        </w:tc>
+        <w:tc>
+          <w:tcPr>
+            <w:tcW w:type="dxa" w:w="2160"/>
+          </w:tcPr>
+          <w:p>
+            <w:r>
+              <w:t>Part</w:t>
+            </w:r>
+          </w:p>
+        </w:tc>
+        <w:tc>
+          <w:tcPr>
+            <w:tcW w:type="dxa" w:w="2160"/>
+          </w:tcPr>
+          <w:p>
+            <w:r>
+              <w:t>Section</w:t>
+            </w:r>
+          </w:p>
+        </w:tc>
+      </w:tr>
+      <w:tr>
+        <w:tc>
+          <w:tcPr>
+            <w:tcW w:type="dxa" w:w="2160"/>
+          </w:tcPr>
+          <w:p>
+            <w:r>
               <w:t>0</w:t>
             </w:r>
           </w:p>
@@ -3006,6 +3468,48 @@
           <w:tcPr>
             <w:tcW w:type="dxa" w:w="2160"/>
           </w:tcPr>
+          <w:p>
+            <w:r>
+              <w:t>Bits</w:t>
+            </w:r>
+          </w:p>
+        </w:tc>
+        <w:tc>
+          <w:tcPr>
+            <w:tcW w:type="dxa" w:w="2160"/>
+          </w:tcPr>
+          <w:p>
+            <w:r>
+              <w:t>Name</w:t>
+            </w:r>
+          </w:p>
+        </w:tc>
+        <w:tc>
+          <w:tcPr>
+            <w:tcW w:type="dxa" w:w="2160"/>
+          </w:tcPr>
+          <w:p>
+            <w:r>
+              <w:t>Part</w:t>
+            </w:r>
+          </w:p>
+        </w:tc>
+        <w:tc>
+          <w:tcPr>
+            <w:tcW w:type="dxa" w:w="2160"/>
+          </w:tcPr>
+          <w:p>
+            <w:r>
+              <w:t>Section</w:t>
+            </w:r>
+          </w:p>
+        </w:tc>
+      </w:tr>
+      <w:tr>
+        <w:tc>
+          <w:tcPr>
+            <w:tcW w:type="dxa" w:w="2160"/>
+          </w:tcPr>
           <w:p/>
           <w:p>
             <w:r>
@@ -3768,6 +4272,48 @@
               <w:t>Name: Port n Control CSR</w:t>
               <w:br/>
               <w:t>Offset: 0x5C, 7C, ..., 23C</w:t>
+            </w:r>
+          </w:p>
+        </w:tc>
+      </w:tr>
+      <w:tr>
+        <w:tc>
+          <w:tcPr>
+            <w:tcW w:type="dxa" w:w="2160"/>
+          </w:tcPr>
+          <w:p>
+            <w:r>
+              <w:t>Bits</w:t>
+            </w:r>
+          </w:p>
+        </w:tc>
+        <w:tc>
+          <w:tcPr>
+            <w:tcW w:type="dxa" w:w="2160"/>
+          </w:tcPr>
+          <w:p>
+            <w:r>
+              <w:t>Name</w:t>
+            </w:r>
+          </w:p>
+        </w:tc>
+        <w:tc>
+          <w:tcPr>
+            <w:tcW w:type="dxa" w:w="2160"/>
+          </w:tcPr>
+          <w:p>
+            <w:r>
+              <w:t>Part</w:t>
+            </w:r>
+          </w:p>
+        </w:tc>
+        <w:tc>
+          <w:tcPr>
+            <w:tcW w:type="dxa" w:w="2160"/>
+          </w:tcPr>
+          <w:p>
+            <w:r>
+              <w:t>Section</w:t>
             </w:r>
           </w:p>
         </w:tc>
@@ -4455,48 +5001,6 @@
       <w:tr>
         <w:tc>
           <w:tcPr>
-            <w:tcW w:type="dxa" w:w="2160"/>
-          </w:tcPr>
-          <w:p>
-            <w:r>
-              <w:t>Bits</w:t>
-            </w:r>
-          </w:p>
-        </w:tc>
-        <w:tc>
-          <w:tcPr>
-            <w:tcW w:type="dxa" w:w="2160"/>
-          </w:tcPr>
-          <w:p>
-            <w:r>
-              <w:t>Name</w:t>
-            </w:r>
-          </w:p>
-        </w:tc>
-        <w:tc>
-          <w:tcPr>
-            <w:tcW w:type="dxa" w:w="2160"/>
-          </w:tcPr>
-          <w:p>
-            <w:r>
-              <w:t>Part</w:t>
-            </w:r>
-          </w:p>
-        </w:tc>
-        <w:tc>
-          <w:tcPr>
-            <w:tcW w:type="dxa" w:w="2160"/>
-          </w:tcPr>
-          <w:p>
-            <w:r>
-              <w:t>Section</w:t>
-            </w:r>
-          </w:p>
-        </w:tc>
-      </w:tr>
-      <w:tr>
-        <w:tc>
-          <w:tcPr>
             <w:tcW w:type="dxa" w:w="8640"/>
             <w:gridSpan w:val="4"/>
           </w:tcPr>
@@ -4517,6 +5021,48 @@
           </w:tcPr>
           <w:p>
             <w:r>
+              <w:t>Bits</w:t>
+            </w:r>
+          </w:p>
+        </w:tc>
+        <w:tc>
+          <w:tcPr>
+            <w:tcW w:type="dxa" w:w="2160"/>
+          </w:tcPr>
+          <w:p>
+            <w:r>
+              <w:t>Name</w:t>
+            </w:r>
+          </w:p>
+        </w:tc>
+        <w:tc>
+          <w:tcPr>
+            <w:tcW w:type="dxa" w:w="2160"/>
+          </w:tcPr>
+          <w:p>
+            <w:r>
+              <w:t>Part</w:t>
+            </w:r>
+          </w:p>
+        </w:tc>
+        <w:tc>
+          <w:tcPr>
+            <w:tcW w:type="dxa" w:w="2160"/>
+          </w:tcPr>
+          <w:p>
+            <w:r>
+              <w:t>Section</w:t>
+            </w:r>
+          </w:p>
+        </w:tc>
+      </w:tr>
+      <w:tr>
+        <w:tc>
+          <w:tcPr>
+            <w:tcW w:type="dxa" w:w="2160"/>
+          </w:tcPr>
+          <w:p>
+            <w:r>
               <w:t>0:15</w:t>
             </w:r>
           </w:p>
@@ -4617,6 +5163,48 @@
           </w:tcPr>
           <w:p>
             <w:r>
+              <w:t>Bits</w:t>
+            </w:r>
+          </w:p>
+        </w:tc>
+        <w:tc>
+          <w:tcPr>
+            <w:tcW w:type="dxa" w:w="2160"/>
+          </w:tcPr>
+          <w:p>
+            <w:r>
+              <w:t>Name</w:t>
+            </w:r>
+          </w:p>
+        </w:tc>
+        <w:tc>
+          <w:tcPr>
+            <w:tcW w:type="dxa" w:w="2160"/>
+          </w:tcPr>
+          <w:p>
+            <w:r>
+              <w:t>Part</w:t>
+            </w:r>
+          </w:p>
+        </w:tc>
+        <w:tc>
+          <w:tcPr>
+            <w:tcW w:type="dxa" w:w="2160"/>
+          </w:tcPr>
+          <w:p>
+            <w:r>
+              <w:t>Section</w:t>
+            </w:r>
+          </w:p>
+        </w:tc>
+      </w:tr>
+      <w:tr>
+        <w:tc>
+          <w:tcPr>
+            <w:tcW w:type="dxa" w:w="2160"/>
+          </w:tcPr>
+          <w:p>
+            <w:r>
               <w:t>0:23</w:t>
             </w:r>
           </w:p>
@@ -4698,6 +5286,48 @@
           <w:tcPr>
             <w:tcW w:type="dxa" w:w="2160"/>
           </w:tcPr>
+          <w:p>
+            <w:r>
+              <w:t>Bits</w:t>
+            </w:r>
+          </w:p>
+        </w:tc>
+        <w:tc>
+          <w:tcPr>
+            <w:tcW w:type="dxa" w:w="2160"/>
+          </w:tcPr>
+          <w:p>
+            <w:r>
+              <w:t>Name</w:t>
+            </w:r>
+          </w:p>
+        </w:tc>
+        <w:tc>
+          <w:tcPr>
+            <w:tcW w:type="dxa" w:w="2160"/>
+          </w:tcPr>
+          <w:p>
+            <w:r>
+              <w:t>Part</w:t>
+            </w:r>
+          </w:p>
+        </w:tc>
+        <w:tc>
+          <w:tcPr>
+            <w:tcW w:type="dxa" w:w="2160"/>
+          </w:tcPr>
+          <w:p>
+            <w:r>
+              <w:t>Section</w:t>
+            </w:r>
+          </w:p>
+        </w:tc>
+      </w:tr>
+      <w:tr>
+        <w:tc>
+          <w:tcPr>
+            <w:tcW w:type="dxa" w:w="2160"/>
+          </w:tcPr>
           <w:p/>
           <w:p>
             <w:r>
@@ -4806,6 +5436,48 @@
           <w:tcPr>
             <w:tcW w:type="dxa" w:w="2160"/>
           </w:tcPr>
+          <w:p>
+            <w:r>
+              <w:t>Bits</w:t>
+            </w:r>
+          </w:p>
+        </w:tc>
+        <w:tc>
+          <w:tcPr>
+            <w:tcW w:type="dxa" w:w="2160"/>
+          </w:tcPr>
+          <w:p>
+            <w:r>
+              <w:t>Name</w:t>
+            </w:r>
+          </w:p>
+        </w:tc>
+        <w:tc>
+          <w:tcPr>
+            <w:tcW w:type="dxa" w:w="2160"/>
+          </w:tcPr>
+          <w:p>
+            <w:r>
+              <w:t>Part</w:t>
+            </w:r>
+          </w:p>
+        </w:tc>
+        <w:tc>
+          <w:tcPr>
+            <w:tcW w:type="dxa" w:w="2160"/>
+          </w:tcPr>
+          <w:p>
+            <w:r>
+              <w:t>Section</w:t>
+            </w:r>
+          </w:p>
+        </w:tc>
+      </w:tr>
+      <w:tr>
+        <w:tc>
+          <w:tcPr>
+            <w:tcW w:type="dxa" w:w="2160"/>
+          </w:tcPr>
           <w:p/>
           <w:p>
             <w:r>
@@ -5568,6 +6240,48 @@
               <w:t>Name: Port n Control CSR</w:t>
               <w:br/>
               <w:t>Offset: 0x5C, 7C, ..., 23C</w:t>
+            </w:r>
+          </w:p>
+        </w:tc>
+      </w:tr>
+      <w:tr>
+        <w:tc>
+          <w:tcPr>
+            <w:tcW w:type="dxa" w:w="2160"/>
+          </w:tcPr>
+          <w:p>
+            <w:r>
+              <w:t>Bits</w:t>
+            </w:r>
+          </w:p>
+        </w:tc>
+        <w:tc>
+          <w:tcPr>
+            <w:tcW w:type="dxa" w:w="2160"/>
+          </w:tcPr>
+          <w:p>
+            <w:r>
+              <w:t>Name</w:t>
+            </w:r>
+          </w:p>
+        </w:tc>
+        <w:tc>
+          <w:tcPr>
+            <w:tcW w:type="dxa" w:w="2160"/>
+          </w:tcPr>
+          <w:p>
+            <w:r>
+              <w:t>Part</w:t>
+            </w:r>
+          </w:p>
+        </w:tc>
+        <w:tc>
+          <w:tcPr>
+            <w:tcW w:type="dxa" w:w="2160"/>
+          </w:tcPr>
+          <w:p>
+            <w:r>
+              <w:t>Section</w:t>
             </w:r>
           </w:p>
         </w:tc>
@@ -6255,48 +6969,6 @@
       <w:tr>
         <w:tc>
           <w:tcPr>
-            <w:tcW w:type="dxa" w:w="2160"/>
-          </w:tcPr>
-          <w:p>
-            <w:r>
-              <w:t>Bits</w:t>
-            </w:r>
-          </w:p>
-        </w:tc>
-        <w:tc>
-          <w:tcPr>
-            <w:tcW w:type="dxa" w:w="2160"/>
-          </w:tcPr>
-          <w:p>
-            <w:r>
-              <w:t>Name</w:t>
-            </w:r>
-          </w:p>
-        </w:tc>
-        <w:tc>
-          <w:tcPr>
-            <w:tcW w:type="dxa" w:w="2160"/>
-          </w:tcPr>
-          <w:p>
-            <w:r>
-              <w:t>Part</w:t>
-            </w:r>
-          </w:p>
-        </w:tc>
-        <w:tc>
-          <w:tcPr>
-            <w:tcW w:type="dxa" w:w="2160"/>
-          </w:tcPr>
-          <w:p>
-            <w:r>
-              <w:t>Section</w:t>
-            </w:r>
-          </w:p>
-        </w:tc>
-      </w:tr>
-      <w:tr>
-        <w:tc>
-          <w:tcPr>
             <w:tcW w:type="dxa" w:w="8640"/>
             <w:gridSpan w:val="4"/>
           </w:tcPr>
@@ -6317,6 +6989,48 @@
           </w:tcPr>
           <w:p>
             <w:r>
+              <w:t>Bits</w:t>
+            </w:r>
+          </w:p>
+        </w:tc>
+        <w:tc>
+          <w:tcPr>
+            <w:tcW w:type="dxa" w:w="2160"/>
+          </w:tcPr>
+          <w:p>
+            <w:r>
+              <w:t>Name</w:t>
+            </w:r>
+          </w:p>
+        </w:tc>
+        <w:tc>
+          <w:tcPr>
+            <w:tcW w:type="dxa" w:w="2160"/>
+          </w:tcPr>
+          <w:p>
+            <w:r>
+              <w:t>Part</w:t>
+            </w:r>
+          </w:p>
+        </w:tc>
+        <w:tc>
+          <w:tcPr>
+            <w:tcW w:type="dxa" w:w="2160"/>
+          </w:tcPr>
+          <w:p>
+            <w:r>
+              <w:t>Section</w:t>
+            </w:r>
+          </w:p>
+        </w:tc>
+      </w:tr>
+      <w:tr>
+        <w:tc>
+          <w:tcPr>
+            <w:tcW w:type="dxa" w:w="2160"/>
+          </w:tcPr>
+          <w:p>
+            <w:r>
               <w:t>0:15</w:t>
             </w:r>
           </w:p>
@@ -6417,6 +7131,48 @@
           </w:tcPr>
           <w:p>
             <w:r>
+              <w:t>Bits</w:t>
+            </w:r>
+          </w:p>
+        </w:tc>
+        <w:tc>
+          <w:tcPr>
+            <w:tcW w:type="dxa" w:w="2160"/>
+          </w:tcPr>
+          <w:p>
+            <w:r>
+              <w:t>Name</w:t>
+            </w:r>
+          </w:p>
+        </w:tc>
+        <w:tc>
+          <w:tcPr>
+            <w:tcW w:type="dxa" w:w="2160"/>
+          </w:tcPr>
+          <w:p>
+            <w:r>
+              <w:t>Part</w:t>
+            </w:r>
+          </w:p>
+        </w:tc>
+        <w:tc>
+          <w:tcPr>
+            <w:tcW w:type="dxa" w:w="2160"/>
+          </w:tcPr>
+          <w:p>
+            <w:r>
+              <w:t>Section</w:t>
+            </w:r>
+          </w:p>
+        </w:tc>
+      </w:tr>
+      <w:tr>
+        <w:tc>
+          <w:tcPr>
+            <w:tcW w:type="dxa" w:w="2160"/>
+          </w:tcPr>
+          <w:p>
+            <w:r>
               <w:t>0</w:t>
             </w:r>
           </w:p>
@@ -6920,6 +7676,48 @@
           </w:tcPr>
           <w:p>
             <w:r>
+              <w:t>Bits</w:t>
+            </w:r>
+          </w:p>
+        </w:tc>
+        <w:tc>
+          <w:tcPr>
+            <w:tcW w:type="dxa" w:w="2160"/>
+          </w:tcPr>
+          <w:p>
+            <w:r>
+              <w:t>Name</w:t>
+            </w:r>
+          </w:p>
+        </w:tc>
+        <w:tc>
+          <w:tcPr>
+            <w:tcW w:type="dxa" w:w="2160"/>
+          </w:tcPr>
+          <w:p>
+            <w:r>
+              <w:t>Part</w:t>
+            </w:r>
+          </w:p>
+        </w:tc>
+        <w:tc>
+          <w:tcPr>
+            <w:tcW w:type="dxa" w:w="2160"/>
+          </w:tcPr>
+          <w:p>
+            <w:r>
+              <w:t>Section</w:t>
+            </w:r>
+          </w:p>
+        </w:tc>
+      </w:tr>
+      <w:tr>
+        <w:tc>
+          <w:tcPr>
+            <w:tcW w:type="dxa" w:w="2160"/>
+          </w:tcPr>
+          <w:p>
+            <w:r>
               <w:t>0</w:t>
             </w:r>
           </w:p>
@@ -7423,6 +8221,48 @@
           </w:tcPr>
           <w:p>
             <w:r>
+              <w:t>Bits</w:t>
+            </w:r>
+          </w:p>
+        </w:tc>
+        <w:tc>
+          <w:tcPr>
+            <w:tcW w:type="dxa" w:w="2160"/>
+          </w:tcPr>
+          <w:p>
+            <w:r>
+              <w:t>Name</w:t>
+            </w:r>
+          </w:p>
+        </w:tc>
+        <w:tc>
+          <w:tcPr>
+            <w:tcW w:type="dxa" w:w="2160"/>
+          </w:tcPr>
+          <w:p>
+            <w:r>
+              <w:t>Part</w:t>
+            </w:r>
+          </w:p>
+        </w:tc>
+        <w:tc>
+          <w:tcPr>
+            <w:tcW w:type="dxa" w:w="2160"/>
+          </w:tcPr>
+          <w:p>
+            <w:r>
+              <w:t>Section</w:t>
+            </w:r>
+          </w:p>
+        </w:tc>
+      </w:tr>
+      <w:tr>
+        <w:tc>
+          <w:tcPr>
+            <w:tcW w:type="dxa" w:w="2160"/>
+          </w:tcPr>
+          <w:p>
+            <w:r>
               <w:t>0:31</w:t>
             </w:r>
           </w:p>
@@ -7481,6 +8321,48 @@
           </w:tcPr>
           <w:p>
             <w:r>
+              <w:t>Bits</w:t>
+            </w:r>
+          </w:p>
+        </w:tc>
+        <w:tc>
+          <w:tcPr>
+            <w:tcW w:type="dxa" w:w="2160"/>
+          </w:tcPr>
+          <w:p>
+            <w:r>
+              <w:t>Name</w:t>
+            </w:r>
+          </w:p>
+        </w:tc>
+        <w:tc>
+          <w:tcPr>
+            <w:tcW w:type="dxa" w:w="2160"/>
+          </w:tcPr>
+          <w:p>
+            <w:r>
+              <w:t>Part</w:t>
+            </w:r>
+          </w:p>
+        </w:tc>
+        <w:tc>
+          <w:tcPr>
+            <w:tcW w:type="dxa" w:w="2160"/>
+          </w:tcPr>
+          <w:p>
+            <w:r>
+              <w:t>Section</w:t>
+            </w:r>
+          </w:p>
+        </w:tc>
+      </w:tr>
+      <w:tr>
+        <w:tc>
+          <w:tcPr>
+            <w:tcW w:type="dxa" w:w="2160"/>
+          </w:tcPr>
+          <w:p>
+            <w:r>
               <w:t>0:28</w:t>
             </w:r>
           </w:p>
@@ -7606,6 +8488,48 @@
           </w:tcPr>
           <w:p>
             <w:r>
+              <w:t>Bits</w:t>
+            </w:r>
+          </w:p>
+        </w:tc>
+        <w:tc>
+          <w:tcPr>
+            <w:tcW w:type="dxa" w:w="2160"/>
+          </w:tcPr>
+          <w:p>
+            <w:r>
+              <w:t>Name</w:t>
+            </w:r>
+          </w:p>
+        </w:tc>
+        <w:tc>
+          <w:tcPr>
+            <w:tcW w:type="dxa" w:w="2160"/>
+          </w:tcPr>
+          <w:p>
+            <w:r>
+              <w:t>Part</w:t>
+            </w:r>
+          </w:p>
+        </w:tc>
+        <w:tc>
+          <w:tcPr>
+            <w:tcW w:type="dxa" w:w="2160"/>
+          </w:tcPr>
+          <w:p>
+            <w:r>
+              <w:t>Section</w:t>
+            </w:r>
+          </w:p>
+        </w:tc>
+      </w:tr>
+      <w:tr>
+        <w:tc>
+          <w:tcPr>
+            <w:tcW w:type="dxa" w:w="2160"/>
+          </w:tcPr>
+          <w:p>
+            <w:r>
               <w:t>0:7</w:t>
             </w:r>
           </w:p>
@@ -7790,6 +8714,48 @@
           </w:tcPr>
           <w:p>
             <w:r>
+              <w:t>Bits</w:t>
+            </w:r>
+          </w:p>
+        </w:tc>
+        <w:tc>
+          <w:tcPr>
+            <w:tcW w:type="dxa" w:w="2160"/>
+          </w:tcPr>
+          <w:p>
+            <w:r>
+              <w:t>Name</w:t>
+            </w:r>
+          </w:p>
+        </w:tc>
+        <w:tc>
+          <w:tcPr>
+            <w:tcW w:type="dxa" w:w="2160"/>
+          </w:tcPr>
+          <w:p>
+            <w:r>
+              <w:t>Part</w:t>
+            </w:r>
+          </w:p>
+        </w:tc>
+        <w:tc>
+          <w:tcPr>
+            <w:tcW w:type="dxa" w:w="2160"/>
+          </w:tcPr>
+          <w:p>
+            <w:r>
+              <w:t>Section</w:t>
+            </w:r>
+          </w:p>
+        </w:tc>
+      </w:tr>
+      <w:tr>
+        <w:tc>
+          <w:tcPr>
+            <w:tcW w:type="dxa" w:w="2160"/>
+          </w:tcPr>
+          <w:p>
+            <w:r>
               <w:t>0:3</w:t>
             </w:r>
           </w:p>
@@ -7974,6 +8940,48 @@
           </w:tcPr>
           <w:p>
             <w:r>
+              <w:t>Bits</w:t>
+            </w:r>
+          </w:p>
+        </w:tc>
+        <w:tc>
+          <w:tcPr>
+            <w:tcW w:type="dxa" w:w="2160"/>
+          </w:tcPr>
+          <w:p>
+            <w:r>
+              <w:t>Name</w:t>
+            </w:r>
+          </w:p>
+        </w:tc>
+        <w:tc>
+          <w:tcPr>
+            <w:tcW w:type="dxa" w:w="2160"/>
+          </w:tcPr>
+          <w:p>
+            <w:r>
+              <w:t>Part</w:t>
+            </w:r>
+          </w:p>
+        </w:tc>
+        <w:tc>
+          <w:tcPr>
+            <w:tcW w:type="dxa" w:w="2160"/>
+          </w:tcPr>
+          <w:p>
+            <w:r>
+              <w:t>Section</w:t>
+            </w:r>
+          </w:p>
+        </w:tc>
+      </w:tr>
+      <w:tr>
+        <w:tc>
+          <w:tcPr>
+            <w:tcW w:type="dxa" w:w="2160"/>
+          </w:tcPr>
+          <w:p>
+            <w:r>
               <w:t>0:7</w:t>
             </w:r>
           </w:p>
@@ -8141,6 +9149,48 @@
           </w:tcPr>
           <w:p>
             <w:r>
+              <w:t>Bits</w:t>
+            </w:r>
+          </w:p>
+        </w:tc>
+        <w:tc>
+          <w:tcPr>
+            <w:tcW w:type="dxa" w:w="2160"/>
+          </w:tcPr>
+          <w:p>
+            <w:r>
+              <w:t>Name</w:t>
+            </w:r>
+          </w:p>
+        </w:tc>
+        <w:tc>
+          <w:tcPr>
+            <w:tcW w:type="dxa" w:w="2160"/>
+          </w:tcPr>
+          <w:p>
+            <w:r>
+              <w:t>Part</w:t>
+            </w:r>
+          </w:p>
+        </w:tc>
+        <w:tc>
+          <w:tcPr>
+            <w:tcW w:type="dxa" w:w="2160"/>
+          </w:tcPr>
+          <w:p>
+            <w:r>
+              <w:t>Section</w:t>
+            </w:r>
+          </w:p>
+        </w:tc>
+      </w:tr>
+      <w:tr>
+        <w:tc>
+          <w:tcPr>
+            <w:tcW w:type="dxa" w:w="2160"/>
+          </w:tcPr>
+          <w:p>
+            <w:r>
               <w:t>0:15</w:t>
             </w:r>
           </w:p>
@@ -8224,6 +9274,48 @@
           </w:tcPr>
           <w:p>
             <w:r>
+              <w:t>Bits</w:t>
+            </w:r>
+          </w:p>
+        </w:tc>
+        <w:tc>
+          <w:tcPr>
+            <w:tcW w:type="dxa" w:w="2160"/>
+          </w:tcPr>
+          <w:p>
+            <w:r>
+              <w:t>Name</w:t>
+            </w:r>
+          </w:p>
+        </w:tc>
+        <w:tc>
+          <w:tcPr>
+            <w:tcW w:type="dxa" w:w="2160"/>
+          </w:tcPr>
+          <w:p>
+            <w:r>
+              <w:t>Part</w:t>
+            </w:r>
+          </w:p>
+        </w:tc>
+        <w:tc>
+          <w:tcPr>
+            <w:tcW w:type="dxa" w:w="2160"/>
+          </w:tcPr>
+          <w:p>
+            <w:r>
+              <w:t>Section</w:t>
+            </w:r>
+          </w:p>
+        </w:tc>
+      </w:tr>
+      <w:tr>
+        <w:tc>
+          <w:tcPr>
+            <w:tcW w:type="dxa" w:w="2160"/>
+          </w:tcPr>
+          <w:p>
+            <w:r>
               <w:t>0</w:t>
             </w:r>
           </w:p>
@@ -8878,6 +9970,48 @@
           </w:tcPr>
           <w:p>
             <w:r>
+              <w:t>Bits</w:t>
+            </w:r>
+          </w:p>
+        </w:tc>
+        <w:tc>
+          <w:tcPr>
+            <w:tcW w:type="dxa" w:w="2160"/>
+          </w:tcPr>
+          <w:p>
+            <w:r>
+              <w:t>Name</w:t>
+            </w:r>
+          </w:p>
+        </w:tc>
+        <w:tc>
+          <w:tcPr>
+            <w:tcW w:type="dxa" w:w="2160"/>
+          </w:tcPr>
+          <w:p>
+            <w:r>
+              <w:t>Part</w:t>
+            </w:r>
+          </w:p>
+        </w:tc>
+        <w:tc>
+          <w:tcPr>
+            <w:tcW w:type="dxa" w:w="2160"/>
+          </w:tcPr>
+          <w:p>
+            <w:r>
+              <w:t>Section</w:t>
+            </w:r>
+          </w:p>
+        </w:tc>
+      </w:tr>
+      <w:tr>
+        <w:tc>
+          <w:tcPr>
+            <w:tcW w:type="dxa" w:w="2160"/>
+          </w:tcPr>
+          <w:p>
+            <w:r>
               <w:t>0</w:t>
             </w:r>
           </w:p>
@@ -9532,6 +10666,48 @@
           </w:tcPr>
           <w:p>
             <w:r>
+              <w:t>Bits</w:t>
+            </w:r>
+          </w:p>
+        </w:tc>
+        <w:tc>
+          <w:tcPr>
+            <w:tcW w:type="dxa" w:w="2160"/>
+          </w:tcPr>
+          <w:p>
+            <w:r>
+              <w:t>Name</w:t>
+            </w:r>
+          </w:p>
+        </w:tc>
+        <w:tc>
+          <w:tcPr>
+            <w:tcW w:type="dxa" w:w="2160"/>
+          </w:tcPr>
+          <w:p>
+            <w:r>
+              <w:t>Part</w:t>
+            </w:r>
+          </w:p>
+        </w:tc>
+        <w:tc>
+          <w:tcPr>
+            <w:tcW w:type="dxa" w:w="2160"/>
+          </w:tcPr>
+          <w:p>
+            <w:r>
+              <w:t>Section</w:t>
+            </w:r>
+          </w:p>
+        </w:tc>
+      </w:tr>
+      <w:tr>
+        <w:tc>
+          <w:tcPr>
+            <w:tcW w:type="dxa" w:w="2160"/>
+          </w:tcPr>
+          <w:p>
+            <w:r>
               <w:t>0:1</w:t>
             </w:r>
           </w:p>
@@ -9766,6 +10942,48 @@
           </w:tcPr>
           <w:p>
             <w:r>
+              <w:t>Bits</w:t>
+            </w:r>
+          </w:p>
+        </w:tc>
+        <w:tc>
+          <w:tcPr>
+            <w:tcW w:type="dxa" w:w="2160"/>
+          </w:tcPr>
+          <w:p>
+            <w:r>
+              <w:t>Name</w:t>
+            </w:r>
+          </w:p>
+        </w:tc>
+        <w:tc>
+          <w:tcPr>
+            <w:tcW w:type="dxa" w:w="2160"/>
+          </w:tcPr>
+          <w:p>
+            <w:r>
+              <w:t>Part</w:t>
+            </w:r>
+          </w:p>
+        </w:tc>
+        <w:tc>
+          <w:tcPr>
+            <w:tcW w:type="dxa" w:w="2160"/>
+          </w:tcPr>
+          <w:p>
+            <w:r>
+              <w:t>Section</w:t>
+            </w:r>
+          </w:p>
+        </w:tc>
+      </w:tr>
+      <w:tr>
+        <w:tc>
+          <w:tcPr>
+            <w:tcW w:type="dxa" w:w="2160"/>
+          </w:tcPr>
+          <w:p>
+            <w:r>
               <w:t>0:31</w:t>
             </w:r>
           </w:p>
@@ -9824,6 +11042,48 @@
           </w:tcPr>
           <w:p>
             <w:r>
+              <w:t>Bits</w:t>
+            </w:r>
+          </w:p>
+        </w:tc>
+        <w:tc>
+          <w:tcPr>
+            <w:tcW w:type="dxa" w:w="2160"/>
+          </w:tcPr>
+          <w:p>
+            <w:r>
+              <w:t>Name</w:t>
+            </w:r>
+          </w:p>
+        </w:tc>
+        <w:tc>
+          <w:tcPr>
+            <w:tcW w:type="dxa" w:w="2160"/>
+          </w:tcPr>
+          <w:p>
+            <w:r>
+              <w:t>Part</w:t>
+            </w:r>
+          </w:p>
+        </w:tc>
+        <w:tc>
+          <w:tcPr>
+            <w:tcW w:type="dxa" w:w="2160"/>
+          </w:tcPr>
+          <w:p>
+            <w:r>
+              <w:t>Section</w:t>
+            </w:r>
+          </w:p>
+        </w:tc>
+      </w:tr>
+      <w:tr>
+        <w:tc>
+          <w:tcPr>
+            <w:tcW w:type="dxa" w:w="2160"/>
+          </w:tcPr>
+          <w:p>
+            <w:r>
               <w:t>0:31</w:t>
             </w:r>
           </w:p>
@@ -9882,6 +11142,48 @@
           </w:tcPr>
           <w:p>
             <w:r>
+              <w:t>Bits</w:t>
+            </w:r>
+          </w:p>
+        </w:tc>
+        <w:tc>
+          <w:tcPr>
+            <w:tcW w:type="dxa" w:w="2160"/>
+          </w:tcPr>
+          <w:p>
+            <w:r>
+              <w:t>Name</w:t>
+            </w:r>
+          </w:p>
+        </w:tc>
+        <w:tc>
+          <w:tcPr>
+            <w:tcW w:type="dxa" w:w="2160"/>
+          </w:tcPr>
+          <w:p>
+            <w:r>
+              <w:t>Part</w:t>
+            </w:r>
+          </w:p>
+        </w:tc>
+        <w:tc>
+          <w:tcPr>
+            <w:tcW w:type="dxa" w:w="2160"/>
+          </w:tcPr>
+          <w:p>
+            <w:r>
+              <w:t>Section</w:t>
+            </w:r>
+          </w:p>
+        </w:tc>
+      </w:tr>
+      <w:tr>
+        <w:tc>
+          <w:tcPr>
+            <w:tcW w:type="dxa" w:w="2160"/>
+          </w:tcPr>
+          <w:p>
+            <w:r>
               <w:t>0:31</w:t>
             </w:r>
           </w:p>
@@ -9940,6 +11242,48 @@
           </w:tcPr>
           <w:p>
             <w:r>
+              <w:t>Bits</w:t>
+            </w:r>
+          </w:p>
+        </w:tc>
+        <w:tc>
+          <w:tcPr>
+            <w:tcW w:type="dxa" w:w="2160"/>
+          </w:tcPr>
+          <w:p>
+            <w:r>
+              <w:t>Name</w:t>
+            </w:r>
+          </w:p>
+        </w:tc>
+        <w:tc>
+          <w:tcPr>
+            <w:tcW w:type="dxa" w:w="2160"/>
+          </w:tcPr>
+          <w:p>
+            <w:r>
+              <w:t>Part</w:t>
+            </w:r>
+          </w:p>
+        </w:tc>
+        <w:tc>
+          <w:tcPr>
+            <w:tcW w:type="dxa" w:w="2160"/>
+          </w:tcPr>
+          <w:p>
+            <w:r>
+              <w:t>Section</w:t>
+            </w:r>
+          </w:p>
+        </w:tc>
+      </w:tr>
+      <w:tr>
+        <w:tc>
+          <w:tcPr>
+            <w:tcW w:type="dxa" w:w="2160"/>
+          </w:tcPr>
+          <w:p>
+            <w:r>
               <w:t>0:31</w:t>
             </w:r>
           </w:p>
@@ -9998,6 +11342,48 @@
           </w:tcPr>
           <w:p>
             <w:r>
+              <w:t>Bits</w:t>
+            </w:r>
+          </w:p>
+        </w:tc>
+        <w:tc>
+          <w:tcPr>
+            <w:tcW w:type="dxa" w:w="2160"/>
+          </w:tcPr>
+          <w:p>
+            <w:r>
+              <w:t>Name</w:t>
+            </w:r>
+          </w:p>
+        </w:tc>
+        <w:tc>
+          <w:tcPr>
+            <w:tcW w:type="dxa" w:w="2160"/>
+          </w:tcPr>
+          <w:p>
+            <w:r>
+              <w:t>Part</w:t>
+            </w:r>
+          </w:p>
+        </w:tc>
+        <w:tc>
+          <w:tcPr>
+            <w:tcW w:type="dxa" w:w="2160"/>
+          </w:tcPr>
+          <w:p>
+            <w:r>
+              <w:t>Section</w:t>
+            </w:r>
+          </w:p>
+        </w:tc>
+      </w:tr>
+      <w:tr>
+        <w:tc>
+          <w:tcPr>
+            <w:tcW w:type="dxa" w:w="2160"/>
+          </w:tcPr>
+          <w:p>
+            <w:r>
               <w:t>0:7</w:t>
             </w:r>
           </w:p>
@@ -10196,6 +11582,48 @@
               <w:t>Name: Port n Error Rate Threshold CSR</w:t>
               <w:br/>
               <w:t>Offset: 0x6C, AC,..., 42C</w:t>
+            </w:r>
+          </w:p>
+        </w:tc>
+      </w:tr>
+      <w:tr>
+        <w:tc>
+          <w:tcPr>
+            <w:tcW w:type="dxa" w:w="2160"/>
+          </w:tcPr>
+          <w:p>
+            <w:r>
+              <w:t>Bits</w:t>
+            </w:r>
+          </w:p>
+        </w:tc>
+        <w:tc>
+          <w:tcPr>
+            <w:tcW w:type="dxa" w:w="2160"/>
+          </w:tcPr>
+          <w:p>
+            <w:r>
+              <w:t>Name</w:t>
+            </w:r>
+          </w:p>
+        </w:tc>
+        <w:tc>
+          <w:tcPr>
+            <w:tcW w:type="dxa" w:w="2160"/>
+          </w:tcPr>
+          <w:p>
+            <w:r>
+              <w:t>Part</w:t>
+            </w:r>
+          </w:p>
+        </w:tc>
+        <w:tc>
+          <w:tcPr>
+            <w:tcW w:type="dxa" w:w="2160"/>
+          </w:tcPr>
+          <w:p>
+            <w:r>
+              <w:t>Section</w:t>
             </w:r>
           </w:p>
         </w:tc>
@@ -10337,48 +11765,6 @@
       <w:tr>
         <w:tc>
           <w:tcPr>
-            <w:tcW w:type="dxa" w:w="2160"/>
-          </w:tcPr>
-          <w:p>
-            <w:r>
-              <w:t>Bits</w:t>
-            </w:r>
-          </w:p>
-        </w:tc>
-        <w:tc>
-          <w:tcPr>
-            <w:tcW w:type="dxa" w:w="2160"/>
-          </w:tcPr>
-          <w:p>
-            <w:r>
-              <w:t>Name</w:t>
-            </w:r>
-          </w:p>
-        </w:tc>
-        <w:tc>
-          <w:tcPr>
-            <w:tcW w:type="dxa" w:w="2160"/>
-          </w:tcPr>
-          <w:p>
-            <w:r>
-              <w:t>Part</w:t>
-            </w:r>
-          </w:p>
-        </w:tc>
-        <w:tc>
-          <w:tcPr>
-            <w:tcW w:type="dxa" w:w="2160"/>
-          </w:tcPr>
-          <w:p>
-            <w:r>
-              <w:t>Section</w:t>
-            </w:r>
-          </w:p>
-        </w:tc>
-      </w:tr>
-      <w:tr>
-        <w:tc>
-          <w:tcPr>
             <w:tcW w:type="dxa" w:w="8640"/>
             <w:gridSpan w:val="4"/>
           </w:tcPr>
@@ -10399,6 +11785,48 @@
           </w:tcPr>
           <w:p>
             <w:r>
+              <w:t>Bits</w:t>
+            </w:r>
+          </w:p>
+        </w:tc>
+        <w:tc>
+          <w:tcPr>
+            <w:tcW w:type="dxa" w:w="2160"/>
+          </w:tcPr>
+          <w:p>
+            <w:r>
+              <w:t>Name</w:t>
+            </w:r>
+          </w:p>
+        </w:tc>
+        <w:tc>
+          <w:tcPr>
+            <w:tcW w:type="dxa" w:w="2160"/>
+          </w:tcPr>
+          <w:p>
+            <w:r>
+              <w:t>Part</w:t>
+            </w:r>
+          </w:p>
+        </w:tc>
+        <w:tc>
+          <w:tcPr>
+            <w:tcW w:type="dxa" w:w="2160"/>
+          </w:tcPr>
+          <w:p>
+            <w:r>
+              <w:t>Section</w:t>
+            </w:r>
+          </w:p>
+        </w:tc>
+      </w:tr>
+      <w:tr>
+        <w:tc>
+          <w:tcPr>
+            <w:tcW w:type="dxa" w:w="2160"/>
+          </w:tcPr>
+          <w:p>
+            <w:r>
               <w:t>0:15</w:t>
             </w:r>
           </w:p>
@@ -10499,6 +11927,48 @@
           </w:tcPr>
           <w:p>
             <w:r>
+              <w:t>Bits</w:t>
+            </w:r>
+          </w:p>
+        </w:tc>
+        <w:tc>
+          <w:tcPr>
+            <w:tcW w:type="dxa" w:w="2160"/>
+          </w:tcPr>
+          <w:p>
+            <w:r>
+              <w:t>Name</w:t>
+            </w:r>
+          </w:p>
+        </w:tc>
+        <w:tc>
+          <w:tcPr>
+            <w:tcW w:type="dxa" w:w="2160"/>
+          </w:tcPr>
+          <w:p>
+            <w:r>
+              <w:t>Part</w:t>
+            </w:r>
+          </w:p>
+        </w:tc>
+        <w:tc>
+          <w:tcPr>
+            <w:tcW w:type="dxa" w:w="2160"/>
+          </w:tcPr>
+          <w:p>
+            <w:r>
+              <w:t>Section</w:t>
+            </w:r>
+          </w:p>
+        </w:tc>
+      </w:tr>
+      <w:tr>
+        <w:tc>
+          <w:tcPr>
+            <w:tcW w:type="dxa" w:w="2160"/>
+          </w:tcPr>
+          <w:p>
+            <w:r>
               <w:t>0:23</w:t>
             </w:r>
           </w:p>
@@ -10580,6 +12050,48 @@
           <w:tcPr>
             <w:tcW w:type="dxa" w:w="2160"/>
           </w:tcPr>
+          <w:p>
+            <w:r>
+              <w:t>Bits</w:t>
+            </w:r>
+          </w:p>
+        </w:tc>
+        <w:tc>
+          <w:tcPr>
+            <w:tcW w:type="dxa" w:w="2160"/>
+          </w:tcPr>
+          <w:p>
+            <w:r>
+              <w:t>Name</w:t>
+            </w:r>
+          </w:p>
+        </w:tc>
+        <w:tc>
+          <w:tcPr>
+            <w:tcW w:type="dxa" w:w="2160"/>
+          </w:tcPr>
+          <w:p>
+            <w:r>
+              <w:t>Part</w:t>
+            </w:r>
+          </w:p>
+        </w:tc>
+        <w:tc>
+          <w:tcPr>
+            <w:tcW w:type="dxa" w:w="2160"/>
+          </w:tcPr>
+          <w:p>
+            <w:r>
+              <w:t>Section</w:t>
+            </w:r>
+          </w:p>
+        </w:tc>
+      </w:tr>
+      <w:tr>
+        <w:tc>
+          <w:tcPr>
+            <w:tcW w:type="dxa" w:w="2160"/>
+          </w:tcPr>
           <w:p/>
           <w:p>
             <w:r>
@@ -10688,6 +12200,48 @@
           <w:tcPr>
             <w:tcW w:type="dxa" w:w="2160"/>
           </w:tcPr>
+          <w:p>
+            <w:r>
+              <w:t>Bits</w:t>
+            </w:r>
+          </w:p>
+        </w:tc>
+        <w:tc>
+          <w:tcPr>
+            <w:tcW w:type="dxa" w:w="2160"/>
+          </w:tcPr>
+          <w:p>
+            <w:r>
+              <w:t>Name</w:t>
+            </w:r>
+          </w:p>
+        </w:tc>
+        <w:tc>
+          <w:tcPr>
+            <w:tcW w:type="dxa" w:w="2160"/>
+          </w:tcPr>
+          <w:p>
+            <w:r>
+              <w:t>Part</w:t>
+            </w:r>
+          </w:p>
+        </w:tc>
+        <w:tc>
+          <w:tcPr>
+            <w:tcW w:type="dxa" w:w="2160"/>
+          </w:tcPr>
+          <w:p>
+            <w:r>
+              <w:t>Section</w:t>
+            </w:r>
+          </w:p>
+        </w:tc>
+      </w:tr>
+      <w:tr>
+        <w:tc>
+          <w:tcPr>
+            <w:tcW w:type="dxa" w:w="2160"/>
+          </w:tcPr>
           <w:p/>
           <w:p>
             <w:r>
@@ -10773,6 +12327,48 @@
           </w:tcPr>
           <w:p>
             <w:r>
+              <w:t>Bits</w:t>
+            </w:r>
+          </w:p>
+        </w:tc>
+        <w:tc>
+          <w:tcPr>
+            <w:tcW w:type="dxa" w:w="2160"/>
+          </w:tcPr>
+          <w:p>
+            <w:r>
+              <w:t>Name</w:t>
+            </w:r>
+          </w:p>
+        </w:tc>
+        <w:tc>
+          <w:tcPr>
+            <w:tcW w:type="dxa" w:w="2160"/>
+          </w:tcPr>
+          <w:p>
+            <w:r>
+              <w:t>Part</w:t>
+            </w:r>
+          </w:p>
+        </w:tc>
+        <w:tc>
+          <w:tcPr>
+            <w:tcW w:type="dxa" w:w="2160"/>
+          </w:tcPr>
+          <w:p>
+            <w:r>
+              <w:t>Section</w:t>
+            </w:r>
+          </w:p>
+        </w:tc>
+      </w:tr>
+      <w:tr>
+        <w:tc>
+          <w:tcPr>
+            <w:tcW w:type="dxa" w:w="2160"/>
+          </w:tcPr>
+          <w:p>
+            <w:r>
               <w:t>0</w:t>
             </w:r>
           </w:p>
@@ -10940,6 +12536,48 @@
           </w:tcPr>
           <w:p>
             <w:r>
+              <w:t>Bits</w:t>
+            </w:r>
+          </w:p>
+        </w:tc>
+        <w:tc>
+          <w:tcPr>
+            <w:tcW w:type="dxa" w:w="2160"/>
+          </w:tcPr>
+          <w:p>
+            <w:r>
+              <w:t>Name</w:t>
+            </w:r>
+          </w:p>
+        </w:tc>
+        <w:tc>
+          <w:tcPr>
+            <w:tcW w:type="dxa" w:w="2160"/>
+          </w:tcPr>
+          <w:p>
+            <w:r>
+              <w:t>Part</w:t>
+            </w:r>
+          </w:p>
+        </w:tc>
+        <w:tc>
+          <w:tcPr>
+            <w:tcW w:type="dxa" w:w="2160"/>
+          </w:tcPr>
+          <w:p>
+            <w:r>
+              <w:t>Section</w:t>
+            </w:r>
+          </w:p>
+        </w:tc>
+      </w:tr>
+      <w:tr>
+        <w:tc>
+          <w:tcPr>
+            <w:tcW w:type="dxa" w:w="2160"/>
+          </w:tcPr>
+          <w:p>
+            <w:r>
               <w:t>0</w:t>
             </w:r>
           </w:p>
@@ -11197,6 +12835,48 @@
           <w:tcPr>
             <w:tcW w:type="dxa" w:w="2160"/>
           </w:tcPr>
+          <w:p>
+            <w:r>
+              <w:t>Bits</w:t>
+            </w:r>
+          </w:p>
+        </w:tc>
+        <w:tc>
+          <w:tcPr>
+            <w:tcW w:type="dxa" w:w="2160"/>
+          </w:tcPr>
+          <w:p>
+            <w:r>
+              <w:t>Name</w:t>
+            </w:r>
+          </w:p>
+        </w:tc>
+        <w:tc>
+          <w:tcPr>
+            <w:tcW w:type="dxa" w:w="2160"/>
+          </w:tcPr>
+          <w:p>
+            <w:r>
+              <w:t>Part</w:t>
+            </w:r>
+          </w:p>
+        </w:tc>
+        <w:tc>
+          <w:tcPr>
+            <w:tcW w:type="dxa" w:w="2160"/>
+          </w:tcPr>
+          <w:p>
+            <w:r>
+              <w:t>Section</w:t>
+            </w:r>
+          </w:p>
+        </w:tc>
+      </w:tr>
+      <w:tr>
+        <w:tc>
+          <w:tcPr>
+            <w:tcW w:type="dxa" w:w="2160"/>
+          </w:tcPr>
           <w:p/>
           <w:p>
             <w:r>
@@ -11959,6 +13639,48 @@
               <w:t>Name: Port n Control CSR</w:t>
               <w:br/>
               <w:t>Offset: 0x5C, 7C, ..., 23C</w:t>
+            </w:r>
+          </w:p>
+        </w:tc>
+      </w:tr>
+      <w:tr>
+        <w:tc>
+          <w:tcPr>
+            <w:tcW w:type="dxa" w:w="2160"/>
+          </w:tcPr>
+          <w:p>
+            <w:r>
+              <w:t>Bits</w:t>
+            </w:r>
+          </w:p>
+        </w:tc>
+        <w:tc>
+          <w:tcPr>
+            <w:tcW w:type="dxa" w:w="2160"/>
+          </w:tcPr>
+          <w:p>
+            <w:r>
+              <w:t>Name</w:t>
+            </w:r>
+          </w:p>
+        </w:tc>
+        <w:tc>
+          <w:tcPr>
+            <w:tcW w:type="dxa" w:w="2160"/>
+          </w:tcPr>
+          <w:p>
+            <w:r>
+              <w:t>Part</w:t>
+            </w:r>
+          </w:p>
+        </w:tc>
+        <w:tc>
+          <w:tcPr>
+            <w:tcW w:type="dxa" w:w="2160"/>
+          </w:tcPr>
+          <w:p>
+            <w:r>
+              <w:t>Section</w:t>
             </w:r>
           </w:p>
         </w:tc>
@@ -12646,48 +14368,6 @@
       <w:tr>
         <w:tc>
           <w:tcPr>
-            <w:tcW w:type="dxa" w:w="2160"/>
-          </w:tcPr>
-          <w:p>
-            <w:r>
-              <w:t>Bits</w:t>
-            </w:r>
-          </w:p>
-        </w:tc>
-        <w:tc>
-          <w:tcPr>
-            <w:tcW w:type="dxa" w:w="2160"/>
-          </w:tcPr>
-          <w:p>
-            <w:r>
-              <w:t>Name</w:t>
-            </w:r>
-          </w:p>
-        </w:tc>
-        <w:tc>
-          <w:tcPr>
-            <w:tcW w:type="dxa" w:w="2160"/>
-          </w:tcPr>
-          <w:p>
-            <w:r>
-              <w:t>Part</w:t>
-            </w:r>
-          </w:p>
-        </w:tc>
-        <w:tc>
-          <w:tcPr>
-            <w:tcW w:type="dxa" w:w="2160"/>
-          </w:tcPr>
-          <w:p>
-            <w:r>
-              <w:t>Section</w:t>
-            </w:r>
-          </w:p>
-        </w:tc>
-      </w:tr>
-      <w:tr>
-        <w:tc>
-          <w:tcPr>
             <w:tcW w:type="dxa" w:w="8640"/>
             <w:gridSpan w:val="4"/>
           </w:tcPr>
@@ -12708,6 +14388,48 @@
           </w:tcPr>
           <w:p>
             <w:r>
+              <w:t>Bits</w:t>
+            </w:r>
+          </w:p>
+        </w:tc>
+        <w:tc>
+          <w:tcPr>
+            <w:tcW w:type="dxa" w:w="2160"/>
+          </w:tcPr>
+          <w:p>
+            <w:r>
+              <w:t>Name</w:t>
+            </w:r>
+          </w:p>
+        </w:tc>
+        <w:tc>
+          <w:tcPr>
+            <w:tcW w:type="dxa" w:w="2160"/>
+          </w:tcPr>
+          <w:p>
+            <w:r>
+              <w:t>Part</w:t>
+            </w:r>
+          </w:p>
+        </w:tc>
+        <w:tc>
+          <w:tcPr>
+            <w:tcW w:type="dxa" w:w="2160"/>
+          </w:tcPr>
+          <w:p>
+            <w:r>
+              <w:t>Section</w:t>
+            </w:r>
+          </w:p>
+        </w:tc>
+      </w:tr>
+      <w:tr>
+        <w:tc>
+          <w:tcPr>
+            <w:tcW w:type="dxa" w:w="2160"/>
+          </w:tcPr>
+          <w:p>
+            <w:r>
               <w:t>0:15</w:t>
             </w:r>
           </w:p>
@@ -12808,6 +14530,48 @@
           </w:tcPr>
           <w:p>
             <w:r>
+              <w:t>Bits</w:t>
+            </w:r>
+          </w:p>
+        </w:tc>
+        <w:tc>
+          <w:tcPr>
+            <w:tcW w:type="dxa" w:w="2160"/>
+          </w:tcPr>
+          <w:p>
+            <w:r>
+              <w:t>Name</w:t>
+            </w:r>
+          </w:p>
+        </w:tc>
+        <w:tc>
+          <w:tcPr>
+            <w:tcW w:type="dxa" w:w="2160"/>
+          </w:tcPr>
+          <w:p>
+            <w:r>
+              <w:t>Part</w:t>
+            </w:r>
+          </w:p>
+        </w:tc>
+        <w:tc>
+          <w:tcPr>
+            <w:tcW w:type="dxa" w:w="2160"/>
+          </w:tcPr>
+          <w:p>
+            <w:r>
+              <w:t>Section</w:t>
+            </w:r>
+          </w:p>
+        </w:tc>
+      </w:tr>
+      <w:tr>
+        <w:tc>
+          <w:tcPr>
+            <w:tcW w:type="dxa" w:w="2160"/>
+          </w:tcPr>
+          <w:p>
+            <w:r>
               <w:t>0:31</w:t>
             </w:r>
           </w:p>
@@ -12866,6 +14630,48 @@
           </w:tcPr>
           <w:p>
             <w:r>
+              <w:t>Bits</w:t>
+            </w:r>
+          </w:p>
+        </w:tc>
+        <w:tc>
+          <w:tcPr>
+            <w:tcW w:type="dxa" w:w="2160"/>
+          </w:tcPr>
+          <w:p>
+            <w:r>
+              <w:t>Name</w:t>
+            </w:r>
+          </w:p>
+        </w:tc>
+        <w:tc>
+          <w:tcPr>
+            <w:tcW w:type="dxa" w:w="2160"/>
+          </w:tcPr>
+          <w:p>
+            <w:r>
+              <w:t>Part</w:t>
+            </w:r>
+          </w:p>
+        </w:tc>
+        <w:tc>
+          <w:tcPr>
+            <w:tcW w:type="dxa" w:w="2160"/>
+          </w:tcPr>
+          <w:p>
+            <w:r>
+              <w:t>Section</w:t>
+            </w:r>
+          </w:p>
+        </w:tc>
+      </w:tr>
+      <w:tr>
+        <w:tc>
+          <w:tcPr>
+            <w:tcW w:type="dxa" w:w="2160"/>
+          </w:tcPr>
+          <w:p>
+            <w:r>
               <w:t>0:15</w:t>
             </w:r>
           </w:p>
@@ -12966,6 +14772,48 @@
           </w:tcPr>
           <w:p>
             <w:r>
+              <w:t>Bits</w:t>
+            </w:r>
+          </w:p>
+        </w:tc>
+        <w:tc>
+          <w:tcPr>
+            <w:tcW w:type="dxa" w:w="2160"/>
+          </w:tcPr>
+          <w:p>
+            <w:r>
+              <w:t>Name</w:t>
+            </w:r>
+          </w:p>
+        </w:tc>
+        <w:tc>
+          <w:tcPr>
+            <w:tcW w:type="dxa" w:w="2160"/>
+          </w:tcPr>
+          <w:p>
+            <w:r>
+              <w:t>Part</w:t>
+            </w:r>
+          </w:p>
+        </w:tc>
+        <w:tc>
+          <w:tcPr>
+            <w:tcW w:type="dxa" w:w="2160"/>
+          </w:tcPr>
+          <w:p>
+            <w:r>
+              <w:t>Section</w:t>
+            </w:r>
+          </w:p>
+        </w:tc>
+      </w:tr>
+      <w:tr>
+        <w:tc>
+          <w:tcPr>
+            <w:tcW w:type="dxa" w:w="2160"/>
+          </w:tcPr>
+          <w:p>
+            <w:r>
               <w:t>0:15</w:t>
             </w:r>
           </w:p>
@@ -13066,6 +14914,48 @@
           </w:tcPr>
           <w:p>
             <w:r>
+              <w:t>Bits</w:t>
+            </w:r>
+          </w:p>
+        </w:tc>
+        <w:tc>
+          <w:tcPr>
+            <w:tcW w:type="dxa" w:w="2160"/>
+          </w:tcPr>
+          <w:p>
+            <w:r>
+              <w:t>Name</w:t>
+            </w:r>
+          </w:p>
+        </w:tc>
+        <w:tc>
+          <w:tcPr>
+            <w:tcW w:type="dxa" w:w="2160"/>
+          </w:tcPr>
+          <w:p>
+            <w:r>
+              <w:t>Part</w:t>
+            </w:r>
+          </w:p>
+        </w:tc>
+        <w:tc>
+          <w:tcPr>
+            <w:tcW w:type="dxa" w:w="2160"/>
+          </w:tcPr>
+          <w:p>
+            <w:r>
+              <w:t>Section</w:t>
+            </w:r>
+          </w:p>
+        </w:tc>
+      </w:tr>
+      <w:tr>
+        <w:tc>
+          <w:tcPr>
+            <w:tcW w:type="dxa" w:w="2160"/>
+          </w:tcPr>
+          <w:p>
+            <w:r>
               <w:t>0</w:t>
             </w:r>
           </w:p>
@@ -13651,6 +15541,48 @@
           <w:tcPr>
             <w:tcW w:type="dxa" w:w="2160"/>
           </w:tcPr>
+          <w:p>
+            <w:r>
+              <w:t>Bits</w:t>
+            </w:r>
+          </w:p>
+        </w:tc>
+        <w:tc>
+          <w:tcPr>
+            <w:tcW w:type="dxa" w:w="2160"/>
+          </w:tcPr>
+          <w:p>
+            <w:r>
+              <w:t>Name</w:t>
+            </w:r>
+          </w:p>
+        </w:tc>
+        <w:tc>
+          <w:tcPr>
+            <w:tcW w:type="dxa" w:w="2160"/>
+          </w:tcPr>
+          <w:p>
+            <w:r>
+              <w:t>Part</w:t>
+            </w:r>
+          </w:p>
+        </w:tc>
+        <w:tc>
+          <w:tcPr>
+            <w:tcW w:type="dxa" w:w="2160"/>
+          </w:tcPr>
+          <w:p>
+            <w:r>
+              <w:t>Section</w:t>
+            </w:r>
+          </w:p>
+        </w:tc>
+      </w:tr>
+      <w:tr>
+        <w:tc>
+          <w:tcPr>
+            <w:tcW w:type="dxa" w:w="2160"/>
+          </w:tcPr>
           <w:p/>
           <w:p>
             <w:r>
@@ -13778,6 +15710,48 @@
           </w:tcPr>
           <w:p>
             <w:r>
+              <w:t>Bits</w:t>
+            </w:r>
+          </w:p>
+        </w:tc>
+        <w:tc>
+          <w:tcPr>
+            <w:tcW w:type="dxa" w:w="2160"/>
+          </w:tcPr>
+          <w:p>
+            <w:r>
+              <w:t>Name</w:t>
+            </w:r>
+          </w:p>
+        </w:tc>
+        <w:tc>
+          <w:tcPr>
+            <w:tcW w:type="dxa" w:w="2160"/>
+          </w:tcPr>
+          <w:p>
+            <w:r>
+              <w:t>Part</w:t>
+            </w:r>
+          </w:p>
+        </w:tc>
+        <w:tc>
+          <w:tcPr>
+            <w:tcW w:type="dxa" w:w="2160"/>
+          </w:tcPr>
+          <w:p>
+            <w:r>
+              <w:t>Section</w:t>
+            </w:r>
+          </w:p>
+        </w:tc>
+      </w:tr>
+      <w:tr>
+        <w:tc>
+          <w:tcPr>
+            <w:tcW w:type="dxa" w:w="2160"/>
+          </w:tcPr>
+          <w:p>
+            <w:r>
               <w:t>0</w:t>
             </w:r>
           </w:p>
@@ -14953,6 +16927,48 @@
           </w:tcPr>
           <w:p>
             <w:r>
+              <w:t>Bits</w:t>
+            </w:r>
+          </w:p>
+        </w:tc>
+        <w:tc>
+          <w:tcPr>
+            <w:tcW w:type="dxa" w:w="2160"/>
+          </w:tcPr>
+          <w:p>
+            <w:r>
+              <w:t>Name</w:t>
+            </w:r>
+          </w:p>
+        </w:tc>
+        <w:tc>
+          <w:tcPr>
+            <w:tcW w:type="dxa" w:w="2160"/>
+          </w:tcPr>
+          <w:p>
+            <w:r>
+              <w:t>Part</w:t>
+            </w:r>
+          </w:p>
+        </w:tc>
+        <w:tc>
+          <w:tcPr>
+            <w:tcW w:type="dxa" w:w="2160"/>
+          </w:tcPr>
+          <w:p>
+            <w:r>
+              <w:t>Section</w:t>
+            </w:r>
+          </w:p>
+        </w:tc>
+      </w:tr>
+      <w:tr>
+        <w:tc>
+          <w:tcPr>
+            <w:tcW w:type="dxa" w:w="2160"/>
+          </w:tcPr>
+          <w:p>
+            <w:r>
               <w:t>0</w:t>
             </w:r>
           </w:p>
@@ -16128,6 +18144,48 @@
           </w:tcPr>
           <w:p>
             <w:r>
+              <w:t>Bits</w:t>
+            </w:r>
+          </w:p>
+        </w:tc>
+        <w:tc>
+          <w:tcPr>
+            <w:tcW w:type="dxa" w:w="2160"/>
+          </w:tcPr>
+          <w:p>
+            <w:r>
+              <w:t>Name</w:t>
+            </w:r>
+          </w:p>
+        </w:tc>
+        <w:tc>
+          <w:tcPr>
+            <w:tcW w:type="dxa" w:w="2160"/>
+          </w:tcPr>
+          <w:p>
+            <w:r>
+              <w:t>Part</w:t>
+            </w:r>
+          </w:p>
+        </w:tc>
+        <w:tc>
+          <w:tcPr>
+            <w:tcW w:type="dxa" w:w="2160"/>
+          </w:tcPr>
+          <w:p>
+            <w:r>
+              <w:t>Section</w:t>
+            </w:r>
+          </w:p>
+        </w:tc>
+      </w:tr>
+      <w:tr>
+        <w:tc>
+          <w:tcPr>
+            <w:tcW w:type="dxa" w:w="2160"/>
+          </w:tcPr>
+          <w:p>
+            <w:r>
               <w:t>0</w:t>
             </w:r>
           </w:p>
@@ -16209,6 +18267,48 @@
           <w:tcPr>
             <w:tcW w:type="dxa" w:w="2160"/>
           </w:tcPr>
+          <w:p>
+            <w:r>
+              <w:t>Bits</w:t>
+            </w:r>
+          </w:p>
+        </w:tc>
+        <w:tc>
+          <w:tcPr>
+            <w:tcW w:type="dxa" w:w="2160"/>
+          </w:tcPr>
+          <w:p>
+            <w:r>
+              <w:t>Name</w:t>
+            </w:r>
+          </w:p>
+        </w:tc>
+        <w:tc>
+          <w:tcPr>
+            <w:tcW w:type="dxa" w:w="2160"/>
+          </w:tcPr>
+          <w:p>
+            <w:r>
+              <w:t>Part</w:t>
+            </w:r>
+          </w:p>
+        </w:tc>
+        <w:tc>
+          <w:tcPr>
+            <w:tcW w:type="dxa" w:w="2160"/>
+          </w:tcPr>
+          <w:p>
+            <w:r>
+              <w:t>Section</w:t>
+            </w:r>
+          </w:p>
+        </w:tc>
+      </w:tr>
+      <w:tr>
+        <w:tc>
+          <w:tcPr>
+            <w:tcW w:type="dxa" w:w="2160"/>
+          </w:tcPr>
           <w:p/>
           <w:p>
             <w:r>
@@ -16294,6 +18394,48 @@
           </w:tcPr>
           <w:p>
             <w:r>
+              <w:t>Bits</w:t>
+            </w:r>
+          </w:p>
+        </w:tc>
+        <w:tc>
+          <w:tcPr>
+            <w:tcW w:type="dxa" w:w="2160"/>
+          </w:tcPr>
+          <w:p>
+            <w:r>
+              <w:t>Name</w:t>
+            </w:r>
+          </w:p>
+        </w:tc>
+        <w:tc>
+          <w:tcPr>
+            <w:tcW w:type="dxa" w:w="2160"/>
+          </w:tcPr>
+          <w:p>
+            <w:r>
+              <w:t>Part</w:t>
+            </w:r>
+          </w:p>
+        </w:tc>
+        <w:tc>
+          <w:tcPr>
+            <w:tcW w:type="dxa" w:w="2160"/>
+          </w:tcPr>
+          <w:p>
+            <w:r>
+              <w:t>Section</w:t>
+            </w:r>
+          </w:p>
+        </w:tc>
+      </w:tr>
+      <w:tr>
+        <w:tc>
+          <w:tcPr>
+            <w:tcW w:type="dxa" w:w="2160"/>
+          </w:tcPr>
+          <w:p>
+            <w:r>
               <w:t>0</w:t>
             </w:r>
           </w:p>
@@ -16478,6 +18620,48 @@
           </w:tcPr>
           <w:p>
             <w:r>
+              <w:t>Bits</w:t>
+            </w:r>
+          </w:p>
+        </w:tc>
+        <w:tc>
+          <w:tcPr>
+            <w:tcW w:type="dxa" w:w="2160"/>
+          </w:tcPr>
+          <w:p>
+            <w:r>
+              <w:t>Name</w:t>
+            </w:r>
+          </w:p>
+        </w:tc>
+        <w:tc>
+          <w:tcPr>
+            <w:tcW w:type="dxa" w:w="2160"/>
+          </w:tcPr>
+          <w:p>
+            <w:r>
+              <w:t>Part</w:t>
+            </w:r>
+          </w:p>
+        </w:tc>
+        <w:tc>
+          <w:tcPr>
+            <w:tcW w:type="dxa" w:w="2160"/>
+          </w:tcPr>
+          <w:p>
+            <w:r>
+              <w:t>Section</w:t>
+            </w:r>
+          </w:p>
+        </w:tc>
+      </w:tr>
+      <w:tr>
+        <w:tc>
+          <w:tcPr>
+            <w:tcW w:type="dxa" w:w="2160"/>
+          </w:tcPr>
+          <w:p>
+            <w:r>
               <w:t>0:15</w:t>
             </w:r>
           </w:p>
@@ -16576,6 +18760,48 @@
           <w:tcPr>
             <w:tcW w:type="dxa" w:w="2160"/>
           </w:tcPr>
+          <w:p>
+            <w:r>
+              <w:t>Bits</w:t>
+            </w:r>
+          </w:p>
+        </w:tc>
+        <w:tc>
+          <w:tcPr>
+            <w:tcW w:type="dxa" w:w="2160"/>
+          </w:tcPr>
+          <w:p>
+            <w:r>
+              <w:t>Name</w:t>
+            </w:r>
+          </w:p>
+        </w:tc>
+        <w:tc>
+          <w:tcPr>
+            <w:tcW w:type="dxa" w:w="2160"/>
+          </w:tcPr>
+          <w:p>
+            <w:r>
+              <w:t>Part</w:t>
+            </w:r>
+          </w:p>
+        </w:tc>
+        <w:tc>
+          <w:tcPr>
+            <w:tcW w:type="dxa" w:w="2160"/>
+          </w:tcPr>
+          <w:p>
+            <w:r>
+              <w:t>Section</w:t>
+            </w:r>
+          </w:p>
+        </w:tc>
+      </w:tr>
+      <w:tr>
+        <w:tc>
+          <w:tcPr>
+            <w:tcW w:type="dxa" w:w="2160"/>
+          </w:tcPr>
           <w:p/>
           <w:p>
             <w:r>
@@ -16659,6 +18885,48 @@
           <w:tcPr>
             <w:tcW w:type="dxa" w:w="2160"/>
           </w:tcPr>
+          <w:p>
+            <w:r>
+              <w:t>Bits</w:t>
+            </w:r>
+          </w:p>
+        </w:tc>
+        <w:tc>
+          <w:tcPr>
+            <w:tcW w:type="dxa" w:w="2160"/>
+          </w:tcPr>
+          <w:p>
+            <w:r>
+              <w:t>Name</w:t>
+            </w:r>
+          </w:p>
+        </w:tc>
+        <w:tc>
+          <w:tcPr>
+            <w:tcW w:type="dxa" w:w="2160"/>
+          </w:tcPr>
+          <w:p>
+            <w:r>
+              <w:t>Part</w:t>
+            </w:r>
+          </w:p>
+        </w:tc>
+        <w:tc>
+          <w:tcPr>
+            <w:tcW w:type="dxa" w:w="2160"/>
+          </w:tcPr>
+          <w:p>
+            <w:r>
+              <w:t>Section</w:t>
+            </w:r>
+          </w:p>
+        </w:tc>
+      </w:tr>
+      <w:tr>
+        <w:tc>
+          <w:tcPr>
+            <w:tcW w:type="dxa" w:w="2160"/>
+          </w:tcPr>
           <w:p/>
           <w:p>
             <w:r>
@@ -16742,6 +19010,48 @@
           <w:tcPr>
             <w:tcW w:type="dxa" w:w="2160"/>
           </w:tcPr>
+          <w:p>
+            <w:r>
+              <w:t>Bits</w:t>
+            </w:r>
+          </w:p>
+        </w:tc>
+        <w:tc>
+          <w:tcPr>
+            <w:tcW w:type="dxa" w:w="2160"/>
+          </w:tcPr>
+          <w:p>
+            <w:r>
+              <w:t>Name</w:t>
+            </w:r>
+          </w:p>
+        </w:tc>
+        <w:tc>
+          <w:tcPr>
+            <w:tcW w:type="dxa" w:w="2160"/>
+          </w:tcPr>
+          <w:p>
+            <w:r>
+              <w:t>Part</w:t>
+            </w:r>
+          </w:p>
+        </w:tc>
+        <w:tc>
+          <w:tcPr>
+            <w:tcW w:type="dxa" w:w="2160"/>
+          </w:tcPr>
+          <w:p>
+            <w:r>
+              <w:t>Section</w:t>
+            </w:r>
+          </w:p>
+        </w:tc>
+      </w:tr>
+      <w:tr>
+        <w:tc>
+          <w:tcPr>
+            <w:tcW w:type="dxa" w:w="2160"/>
+          </w:tcPr>
           <w:p/>
           <w:p>
             <w:r>
@@ -16869,6 +19179,48 @@
           </w:tcPr>
           <w:p>
             <w:r>
+              <w:t>Bits</w:t>
+            </w:r>
+          </w:p>
+        </w:tc>
+        <w:tc>
+          <w:tcPr>
+            <w:tcW w:type="dxa" w:w="2160"/>
+          </w:tcPr>
+          <w:p>
+            <w:r>
+              <w:t>Name</w:t>
+            </w:r>
+          </w:p>
+        </w:tc>
+        <w:tc>
+          <w:tcPr>
+            <w:tcW w:type="dxa" w:w="2160"/>
+          </w:tcPr>
+          <w:p>
+            <w:r>
+              <w:t>Part</w:t>
+            </w:r>
+          </w:p>
+        </w:tc>
+        <w:tc>
+          <w:tcPr>
+            <w:tcW w:type="dxa" w:w="2160"/>
+          </w:tcPr>
+          <w:p>
+            <w:r>
+              <w:t>Section</w:t>
+            </w:r>
+          </w:p>
+        </w:tc>
+      </w:tr>
+      <w:tr>
+        <w:tc>
+          <w:tcPr>
+            <w:tcW w:type="dxa" w:w="2160"/>
+          </w:tcPr>
+          <w:p>
+            <w:r>
               <w:t>0</w:t>
             </w:r>
           </w:p>
@@ -16967,6 +19319,48 @@
           <w:tcPr>
             <w:tcW w:type="dxa" w:w="2160"/>
           </w:tcPr>
+          <w:p>
+            <w:r>
+              <w:t>Bits</w:t>
+            </w:r>
+          </w:p>
+        </w:tc>
+        <w:tc>
+          <w:tcPr>
+            <w:tcW w:type="dxa" w:w="2160"/>
+          </w:tcPr>
+          <w:p>
+            <w:r>
+              <w:t>Name</w:t>
+            </w:r>
+          </w:p>
+        </w:tc>
+        <w:tc>
+          <w:tcPr>
+            <w:tcW w:type="dxa" w:w="2160"/>
+          </w:tcPr>
+          <w:p>
+            <w:r>
+              <w:t>Part</w:t>
+            </w:r>
+          </w:p>
+        </w:tc>
+        <w:tc>
+          <w:tcPr>
+            <w:tcW w:type="dxa" w:w="2160"/>
+          </w:tcPr>
+          <w:p>
+            <w:r>
+              <w:t>Section</w:t>
+            </w:r>
+          </w:p>
+        </w:tc>
+      </w:tr>
+      <w:tr>
+        <w:tc>
+          <w:tcPr>
+            <w:tcW w:type="dxa" w:w="2160"/>
+          </w:tcPr>
           <w:p/>
           <w:p>
             <w:r>
@@ -17092,6 +19486,48 @@
           <w:tcPr>
             <w:tcW w:type="dxa" w:w="2160"/>
           </w:tcPr>
+          <w:p>
+            <w:r>
+              <w:t>Bits</w:t>
+            </w:r>
+          </w:p>
+        </w:tc>
+        <w:tc>
+          <w:tcPr>
+            <w:tcW w:type="dxa" w:w="2160"/>
+          </w:tcPr>
+          <w:p>
+            <w:r>
+              <w:t>Name</w:t>
+            </w:r>
+          </w:p>
+        </w:tc>
+        <w:tc>
+          <w:tcPr>
+            <w:tcW w:type="dxa" w:w="2160"/>
+          </w:tcPr>
+          <w:p>
+            <w:r>
+              <w:t>Part</w:t>
+            </w:r>
+          </w:p>
+        </w:tc>
+        <w:tc>
+          <w:tcPr>
+            <w:tcW w:type="dxa" w:w="2160"/>
+          </w:tcPr>
+          <w:p>
+            <w:r>
+              <w:t>Section</w:t>
+            </w:r>
+          </w:p>
+        </w:tc>
+      </w:tr>
+      <w:tr>
+        <w:tc>
+          <w:tcPr>
+            <w:tcW w:type="dxa" w:w="2160"/>
+          </w:tcPr>
           <w:p/>
           <w:p>
             <w:r>
@@ -17177,6 +19613,48 @@
           </w:tcPr>
           <w:p>
             <w:r>
+              <w:t>Bits</w:t>
+            </w:r>
+          </w:p>
+        </w:tc>
+        <w:tc>
+          <w:tcPr>
+            <w:tcW w:type="dxa" w:w="2160"/>
+          </w:tcPr>
+          <w:p>
+            <w:r>
+              <w:t>Name</w:t>
+            </w:r>
+          </w:p>
+        </w:tc>
+        <w:tc>
+          <w:tcPr>
+            <w:tcW w:type="dxa" w:w="2160"/>
+          </w:tcPr>
+          <w:p>
+            <w:r>
+              <w:t>Part</w:t>
+            </w:r>
+          </w:p>
+        </w:tc>
+        <w:tc>
+          <w:tcPr>
+            <w:tcW w:type="dxa" w:w="2160"/>
+          </w:tcPr>
+          <w:p>
+            <w:r>
+              <w:t>Section</w:t>
+            </w:r>
+          </w:p>
+        </w:tc>
+      </w:tr>
+      <w:tr>
+        <w:tc>
+          <w:tcPr>
+            <w:tcW w:type="dxa" w:w="2160"/>
+          </w:tcPr>
+          <w:p>
+            <w:r>
               <w:t>0:31</w:t>
             </w:r>
           </w:p>
@@ -17235,6 +19713,48 @@
           </w:tcPr>
           <w:p>
             <w:r>
+              <w:t>Bits</w:t>
+            </w:r>
+          </w:p>
+        </w:tc>
+        <w:tc>
+          <w:tcPr>
+            <w:tcW w:type="dxa" w:w="2160"/>
+          </w:tcPr>
+          <w:p>
+            <w:r>
+              <w:t>Name</w:t>
+            </w:r>
+          </w:p>
+        </w:tc>
+        <w:tc>
+          <w:tcPr>
+            <w:tcW w:type="dxa" w:w="2160"/>
+          </w:tcPr>
+          <w:p>
+            <w:r>
+              <w:t>Part</w:t>
+            </w:r>
+          </w:p>
+        </w:tc>
+        <w:tc>
+          <w:tcPr>
+            <w:tcW w:type="dxa" w:w="2160"/>
+          </w:tcPr>
+          <w:p>
+            <w:r>
+              <w:t>Section</w:t>
+            </w:r>
+          </w:p>
+        </w:tc>
+      </w:tr>
+      <w:tr>
+        <w:tc>
+          <w:tcPr>
+            <w:tcW w:type="dxa" w:w="2160"/>
+          </w:tcPr>
+          <w:p>
+            <w:r>
               <w:t>0</w:t>
             </w:r>
           </w:p>
@@ -17402,6 +19922,48 @@
           </w:tcPr>
           <w:p>
             <w:r>
+              <w:t>Bits</w:t>
+            </w:r>
+          </w:p>
+        </w:tc>
+        <w:tc>
+          <w:tcPr>
+            <w:tcW w:type="dxa" w:w="2160"/>
+          </w:tcPr>
+          <w:p>
+            <w:r>
+              <w:t>Name</w:t>
+            </w:r>
+          </w:p>
+        </w:tc>
+        <w:tc>
+          <w:tcPr>
+            <w:tcW w:type="dxa" w:w="2160"/>
+          </w:tcPr>
+          <w:p>
+            <w:r>
+              <w:t>Part</w:t>
+            </w:r>
+          </w:p>
+        </w:tc>
+        <w:tc>
+          <w:tcPr>
+            <w:tcW w:type="dxa" w:w="2160"/>
+          </w:tcPr>
+          <w:p>
+            <w:r>
+              <w:t>Section</w:t>
+            </w:r>
+          </w:p>
+        </w:tc>
+      </w:tr>
+      <w:tr>
+        <w:tc>
+          <w:tcPr>
+            <w:tcW w:type="dxa" w:w="2160"/>
+          </w:tcPr>
+          <w:p>
+            <w:r>
               <w:t>0:7</w:t>
             </w:r>
           </w:p>
@@ -17584,6 +20146,48 @@
           <w:tcPr>
             <w:tcW w:type="dxa" w:w="2160"/>
           </w:tcPr>
+          <w:p>
+            <w:r>
+              <w:t>Bits</w:t>
+            </w:r>
+          </w:p>
+        </w:tc>
+        <w:tc>
+          <w:tcPr>
+            <w:tcW w:type="dxa" w:w="2160"/>
+          </w:tcPr>
+          <w:p>
+            <w:r>
+              <w:t>Name</w:t>
+            </w:r>
+          </w:p>
+        </w:tc>
+        <w:tc>
+          <w:tcPr>
+            <w:tcW w:type="dxa" w:w="2160"/>
+          </w:tcPr>
+          <w:p>
+            <w:r>
+              <w:t>Part</w:t>
+            </w:r>
+          </w:p>
+        </w:tc>
+        <w:tc>
+          <w:tcPr>
+            <w:tcW w:type="dxa" w:w="2160"/>
+          </w:tcPr>
+          <w:p>
+            <w:r>
+              <w:t>Section</w:t>
+            </w:r>
+          </w:p>
+        </w:tc>
+      </w:tr>
+      <w:tr>
+        <w:tc>
+          <w:tcPr>
+            <w:tcW w:type="dxa" w:w="2160"/>
+          </w:tcPr>
           <w:p/>
           <w:p>
             <w:r>
@@ -17669,6 +20273,48 @@
           </w:tcPr>
           <w:p>
             <w:r>
+              <w:t>Bits</w:t>
+            </w:r>
+          </w:p>
+        </w:tc>
+        <w:tc>
+          <w:tcPr>
+            <w:tcW w:type="dxa" w:w="2160"/>
+          </w:tcPr>
+          <w:p>
+            <w:r>
+              <w:t>Name</w:t>
+            </w:r>
+          </w:p>
+        </w:tc>
+        <w:tc>
+          <w:tcPr>
+            <w:tcW w:type="dxa" w:w="2160"/>
+          </w:tcPr>
+          <w:p>
+            <w:r>
+              <w:t>Part</w:t>
+            </w:r>
+          </w:p>
+        </w:tc>
+        <w:tc>
+          <w:tcPr>
+            <w:tcW w:type="dxa" w:w="2160"/>
+          </w:tcPr>
+          <w:p>
+            <w:r>
+              <w:t>Section</w:t>
+            </w:r>
+          </w:p>
+        </w:tc>
+      </w:tr>
+      <w:tr>
+        <w:tc>
+          <w:tcPr>
+            <w:tcW w:type="dxa" w:w="2160"/>
+          </w:tcPr>
+          <w:p>
+            <w:r>
               <w:t>0:15</w:t>
             </w:r>
           </w:p>
@@ -17903,6 +20549,48 @@
           </w:tcPr>
           <w:p>
             <w:r>
+              <w:t>Bits</w:t>
+            </w:r>
+          </w:p>
+        </w:tc>
+        <w:tc>
+          <w:tcPr>
+            <w:tcW w:type="dxa" w:w="2160"/>
+          </w:tcPr>
+          <w:p>
+            <w:r>
+              <w:t>Name</w:t>
+            </w:r>
+          </w:p>
+        </w:tc>
+        <w:tc>
+          <w:tcPr>
+            <w:tcW w:type="dxa" w:w="2160"/>
+          </w:tcPr>
+          <w:p>
+            <w:r>
+              <w:t>Part</w:t>
+            </w:r>
+          </w:p>
+        </w:tc>
+        <w:tc>
+          <w:tcPr>
+            <w:tcW w:type="dxa" w:w="2160"/>
+          </w:tcPr>
+          <w:p>
+            <w:r>
+              <w:t>Section</w:t>
+            </w:r>
+          </w:p>
+        </w:tc>
+      </w:tr>
+      <w:tr>
+        <w:tc>
+          <w:tcPr>
+            <w:tcW w:type="dxa" w:w="2160"/>
+          </w:tcPr>
+          <w:p>
+            <w:r>
               <w:t>0:7</w:t>
             </w:r>
           </w:p>
@@ -18034,6 +20722,48 @@
               <w:t>Name: Multicast Associate Operation CSR</w:t>
               <w:br/>
               <w:t>Offset: 0x88</w:t>
+            </w:r>
+          </w:p>
+        </w:tc>
+      </w:tr>
+      <w:tr>
+        <w:tc>
+          <w:tcPr>
+            <w:tcW w:type="dxa" w:w="2160"/>
+          </w:tcPr>
+          <w:p>
+            <w:r>
+              <w:t>Bits</w:t>
+            </w:r>
+          </w:p>
+        </w:tc>
+        <w:tc>
+          <w:tcPr>
+            <w:tcW w:type="dxa" w:w="2160"/>
+          </w:tcPr>
+          <w:p>
+            <w:r>
+              <w:t>Name</w:t>
+            </w:r>
+          </w:p>
+        </w:tc>
+        <w:tc>
+          <w:tcPr>
+            <w:tcW w:type="dxa" w:w="2160"/>
+          </w:tcPr>
+          <w:p>
+            <w:r>
+              <w:t>Part</w:t>
+            </w:r>
+          </w:p>
+        </w:tc>
+        <w:tc>
+          <w:tcPr>
+            <w:tcW w:type="dxa" w:w="2160"/>
+          </w:tcPr>
+          <w:p>
+            <w:r>
+              <w:t>Section</w:t>
             </w:r>
           </w:p>
         </w:tc>

</xml_diff>